<commit_message>
added specifications and new GUI mockup
</commit_message>
<xml_diff>
--- a/GUI mockup.docx
+++ b/GUI mockup.docx
@@ -10,100 +10,7 @@
         <mc:AlternateContent>
           <mc:Choice Requires="wps">
             <w:drawing>
-              <wp:anchor distT="0" distB="0" distL="114300" distR="114300" simplePos="0" relativeHeight="251673600" behindDoc="0" locked="0" layoutInCell="1" allowOverlap="1" wp14:anchorId="68448FD7" wp14:editId="294F168E">
-                <wp:simplePos x="0" y="0"/>
-                <wp:positionH relativeFrom="column">
-                  <wp:posOffset>76200</wp:posOffset>
-                </wp:positionH>
-                <wp:positionV relativeFrom="paragraph">
-                  <wp:posOffset>-9525</wp:posOffset>
-                </wp:positionV>
-                <wp:extent cx="3895725" cy="381000"/>
-                <wp:effectExtent l="0" t="0" r="28575" b="19050"/>
-                <wp:wrapNone/>
-                <wp:docPr id="9" name="Text Box 9"/>
-                <wp:cNvGraphicFramePr>
-                  <a:graphicFrameLocks xmlns:a="http://schemas.openxmlformats.org/drawingml/2006/main"/>
-                </wp:cNvGraphicFramePr>
-                <a:graphic xmlns:a="http://schemas.openxmlformats.org/drawingml/2006/main">
-                  <a:graphicData uri="http://schemas.microsoft.com/office/word/2010/wordprocessingShape">
-                    <wps:wsp>
-                      <wps:cNvSpPr txBox="1">
-                        <a:spLocks noChangeArrowheads="1"/>
-                      </wps:cNvSpPr>
-                      <wps:spPr bwMode="auto">
-                        <a:xfrm>
-                          <a:off x="0" y="0"/>
-                          <a:ext cx="3895725" cy="381000"/>
-                        </a:xfrm>
-                        <a:prstGeom prst="rect">
-                          <a:avLst/>
-                        </a:prstGeom>
-                        <a:solidFill>
-                          <a:srgbClr val="FFFFFF"/>
-                        </a:solidFill>
-                        <a:ln w="9525">
-                          <a:solidFill>
-                            <a:srgbClr val="000000"/>
-                          </a:solidFill>
-                          <a:miter lim="800000"/>
-                          <a:headEnd/>
-                          <a:tailEnd/>
-                        </a:ln>
-                      </wps:spPr>
-                      <wps:txbx>
-                        <w:txbxContent>
-                          <w:p>
-                            <w:r>
-                              <w:t>Choose XML file which contains course information</w:t>
-                            </w:r>
-                          </w:p>
-                        </w:txbxContent>
-                      </wps:txbx>
-                      <wps:bodyPr rot="0" vert="horz" wrap="square" lIns="91440" tIns="45720" rIns="91440" bIns="45720" anchor="t" anchorCtr="0">
-                        <a:noAutofit/>
-                      </wps:bodyPr>
-                    </wps:wsp>
-                  </a:graphicData>
-                </a:graphic>
-                <wp14:sizeRelH relativeFrom="margin">
-                  <wp14:pctWidth>0</wp14:pctWidth>
-                </wp14:sizeRelH>
-                <wp14:sizeRelV relativeFrom="margin">
-                  <wp14:pctHeight>0</wp14:pctHeight>
-                </wp14:sizeRelV>
-              </wp:anchor>
-            </w:drawing>
-          </mc:Choice>
-          <mc:Fallback>
-            <w:pict>
-              <v:shapetype id="_x0000_t202" coordsize="21600,21600" o:spt="202" path="m,l,21600r21600,l21600,xe">
-                <v:stroke joinstyle="miter"/>
-                <v:path gradientshapeok="t" o:connecttype="rect"/>
-              </v:shapetype>
-              <v:shape id="Text Box 9" o:spid="_x0000_s1026" type="#_x0000_t202" style="position:absolute;margin-left:6pt;margin-top:-.75pt;width:306.75pt;height:30pt;z-index:251673600;visibility:visible;mso-wrap-style:square;mso-width-percent:0;mso-height-percent:0;mso-wrap-distance-left:9pt;mso-wrap-distance-top:0;mso-wrap-distance-right:9pt;mso-wrap-distance-bottom:0;mso-position-horizontal:absolute;mso-position-horizontal-relative:text;mso-position-vertical:absolute;mso-position-vertical-relative:text;mso-width-percent:0;mso-height-percent:0;mso-width-relative:margin;mso-height-relative:margin;v-text-anchor:top" o:gfxdata="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">
-                <v:textbox>
-                  <w:txbxContent>
-                    <w:p>
-                      <w:r>
-                        <w:t>Choose XML file which contains course information</w:t>
-                      </w:r>
-                    </w:p>
-                  </w:txbxContent>
-                </v:textbox>
-              </v:shape>
-            </w:pict>
-          </mc:Fallback>
-        </mc:AlternateContent>
-      </w:r>
-      <w:r>
-        <w:rPr>
-          <w:noProof/>
-        </w:rPr>
-        <mc:AlternateContent>
-          <mc:Choice Requires="wps">
-            <w:drawing>
-              <wp:anchor distT="0" distB="0" distL="114300" distR="114300" simplePos="0" relativeHeight="251659264" behindDoc="0" locked="0" layoutInCell="1" allowOverlap="1" wp14:anchorId="6F6C9CDE" wp14:editId="34CAEF21">
+              <wp:anchor distT="0" distB="0" distL="114300" distR="114300" simplePos="0" relativeHeight="251659264" behindDoc="0" locked="0" layoutInCell="1" allowOverlap="1" wp14:anchorId="40D049DA" wp14:editId="11AE02D8">
                 <wp:simplePos x="0" y="0"/>
                 <wp:positionH relativeFrom="column">
                   <wp:posOffset>-342900</wp:posOffset>
@@ -111,8 +18,8 @@
                 <wp:positionV relativeFrom="paragraph">
                   <wp:posOffset>-571500</wp:posOffset>
                 </wp:positionV>
-                <wp:extent cx="6315075" cy="4705350"/>
-                <wp:effectExtent l="0" t="0" r="28575" b="19050"/>
+                <wp:extent cx="6315075" cy="3990975"/>
+                <wp:effectExtent l="0" t="0" r="28575" b="28575"/>
                 <wp:wrapNone/>
                 <wp:docPr id="1" name="Rectangle 1"/>
                 <wp:cNvGraphicFramePr/>
@@ -123,7 +30,7 @@
                       <wps:spPr>
                         <a:xfrm>
                           <a:off x="0" y="0"/>
-                          <a:ext cx="6315075" cy="4705350"/>
+                          <a:ext cx="6315075" cy="3990975"/>
                         </a:xfrm>
                         <a:prstGeom prst="rect">
                           <a:avLst/>
@@ -172,7 +79,7 @@
           </mc:Choice>
           <mc:Fallback>
             <w:pict>
-              <v:rect id="Rectangle 1" o:spid="_x0000_s1027" style="position:absolute;margin-left:-27pt;margin-top:-45pt;width:497.25pt;height:370.5pt;z-index:251659264;visibility:visible;mso-wrap-style:square;mso-height-percent:0;mso-wrap-distance-left:9pt;mso-wrap-distance-top:0;mso-wrap-distance-right:9pt;mso-wrap-distance-bottom:0;mso-position-horizontal:absolute;mso-position-horizontal-relative:text;mso-position-vertical:absolute;mso-position-vertical-relative:text;mso-height-percent:0;mso-height-relative:margin;v-text-anchor:middle" o:gfxdata="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" fillcolor="white [3201]" strokecolor="#f79646 [3209]" strokeweight="2pt">
+              <v:rect id="Rectangle 1" o:spid="_x0000_s1026" style="position:absolute;margin-left:-27pt;margin-top:-45pt;width:497.25pt;height:314.25pt;z-index:251659264;visibility:visible;mso-wrap-style:square;mso-height-percent:0;mso-wrap-distance-left:9pt;mso-wrap-distance-top:0;mso-wrap-distance-right:9pt;mso-wrap-distance-bottom:0;mso-position-horizontal:absolute;mso-position-horizontal-relative:text;mso-position-vertical:absolute;mso-position-vertical-relative:text;mso-height-percent:0;mso-height-relative:margin;v-text-anchor:middle" o:gfxdata="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" fillcolor="white [3201]" strokecolor="#f79646 [3209]" strokeweight="2pt">
                 <v:textbox>
                   <w:txbxContent>
                     <w:p>
@@ -197,7 +104,100 @@
         <mc:AlternateContent>
           <mc:Choice Requires="wps">
             <w:drawing>
-              <wp:anchor distT="0" distB="0" distL="114300" distR="114300" simplePos="0" relativeHeight="251672576" behindDoc="0" locked="0" layoutInCell="1" allowOverlap="1" wp14:anchorId="4988646A" wp14:editId="10810603">
+              <wp:anchor distT="0" distB="0" distL="114300" distR="114300" simplePos="0" relativeHeight="251673600" behindDoc="0" locked="0" layoutInCell="1" allowOverlap="1" wp14:anchorId="4FA4D748" wp14:editId="01E3BB07">
+                <wp:simplePos x="0" y="0"/>
+                <wp:positionH relativeFrom="column">
+                  <wp:posOffset>171450</wp:posOffset>
+                </wp:positionH>
+                <wp:positionV relativeFrom="paragraph">
+                  <wp:posOffset>-9525</wp:posOffset>
+                </wp:positionV>
+                <wp:extent cx="3945255" cy="381000"/>
+                <wp:effectExtent l="0" t="0" r="17145" b="19050"/>
+                <wp:wrapNone/>
+                <wp:docPr id="9" name="Text Box 9"/>
+                <wp:cNvGraphicFramePr>
+                  <a:graphicFrameLocks xmlns:a="http://schemas.openxmlformats.org/drawingml/2006/main"/>
+                </wp:cNvGraphicFramePr>
+                <a:graphic xmlns:a="http://schemas.openxmlformats.org/drawingml/2006/main">
+                  <a:graphicData uri="http://schemas.microsoft.com/office/word/2010/wordprocessingShape">
+                    <wps:wsp>
+                      <wps:cNvSpPr txBox="1">
+                        <a:spLocks noChangeArrowheads="1"/>
+                      </wps:cNvSpPr>
+                      <wps:spPr bwMode="auto">
+                        <a:xfrm>
+                          <a:off x="0" y="0"/>
+                          <a:ext cx="3945255" cy="381000"/>
+                        </a:xfrm>
+                        <a:prstGeom prst="rect">
+                          <a:avLst/>
+                        </a:prstGeom>
+                        <a:solidFill>
+                          <a:srgbClr val="FFFFFF"/>
+                        </a:solidFill>
+                        <a:ln w="9525">
+                          <a:solidFill>
+                            <a:srgbClr val="000000"/>
+                          </a:solidFill>
+                          <a:miter lim="800000"/>
+                          <a:headEnd/>
+                          <a:tailEnd/>
+                        </a:ln>
+                      </wps:spPr>
+                      <wps:txbx>
+                        <w:txbxContent>
+                          <w:p>
+                            <w:r>
+                              <w:t>Choose XML file which contains course information</w:t>
+                            </w:r>
+                          </w:p>
+                        </w:txbxContent>
+                      </wps:txbx>
+                      <wps:bodyPr rot="0" vert="horz" wrap="square" lIns="91440" tIns="45720" rIns="91440" bIns="45720" anchor="t" anchorCtr="0">
+                        <a:noAutofit/>
+                      </wps:bodyPr>
+                    </wps:wsp>
+                  </a:graphicData>
+                </a:graphic>
+                <wp14:sizeRelH relativeFrom="margin">
+                  <wp14:pctWidth>0</wp14:pctWidth>
+                </wp14:sizeRelH>
+                <wp14:sizeRelV relativeFrom="margin">
+                  <wp14:pctHeight>0</wp14:pctHeight>
+                </wp14:sizeRelV>
+              </wp:anchor>
+            </w:drawing>
+          </mc:Choice>
+          <mc:Fallback>
+            <w:pict>
+              <v:shapetype id="_x0000_t202" coordsize="21600,21600" o:spt="202" path="m,l,21600r21600,l21600,xe">
+                <v:stroke joinstyle="miter"/>
+                <v:path gradientshapeok="t" o:connecttype="rect"/>
+              </v:shapetype>
+              <v:shape id="Text Box 9" o:spid="_x0000_s1027" type="#_x0000_t202" style="position:absolute;margin-left:13.5pt;margin-top:-.75pt;width:310.65pt;height:30pt;z-index:251673600;visibility:visible;mso-wrap-style:square;mso-width-percent:0;mso-height-percent:0;mso-wrap-distance-left:9pt;mso-wrap-distance-top:0;mso-wrap-distance-right:9pt;mso-wrap-distance-bottom:0;mso-position-horizontal:absolute;mso-position-horizontal-relative:text;mso-position-vertical:absolute;mso-position-vertical-relative:text;mso-width-percent:0;mso-height-percent:0;mso-width-relative:margin;mso-height-relative:margin;v-text-anchor:top" o:gfxdata="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">
+                <v:textbox>
+                  <w:txbxContent>
+                    <w:p>
+                      <w:r>
+                        <w:t>Choose XML file which contains course information</w:t>
+                      </w:r>
+                    </w:p>
+                  </w:txbxContent>
+                </v:textbox>
+              </v:shape>
+            </w:pict>
+          </mc:Fallback>
+        </mc:AlternateContent>
+      </w:r>
+      <w:r>
+        <w:rPr>
+          <w:noProof/>
+        </w:rPr>
+        <mc:AlternateContent>
+          <mc:Choice Requires="wps">
+            <w:drawing>
+              <wp:anchor distT="0" distB="0" distL="114300" distR="114300" simplePos="0" relativeHeight="251672576" behindDoc="0" locked="0" layoutInCell="1" allowOverlap="1" wp14:anchorId="188AB52A" wp14:editId="1C54D9E3">
                 <wp:simplePos x="0" y="0"/>
                 <wp:positionH relativeFrom="column">
                   <wp:posOffset>1609725</wp:posOffset>
@@ -285,6 +285,8 @@
       </w:r>
     </w:p>
     <w:p>
+      <w:bookmarkStart w:id="0" w:name="_GoBack"/>
+      <w:bookmarkEnd w:id="0"/>
       <w:r>
         <w:rPr>
           <w:noProof/>
@@ -292,18 +294,18 @@
         <mc:AlternateContent>
           <mc:Choice Requires="wps">
             <w:drawing>
-              <wp:anchor distT="0" distB="0" distL="114300" distR="114300" simplePos="0" relativeHeight="251676672" behindDoc="0" locked="0" layoutInCell="1" allowOverlap="1" wp14:anchorId="65E21164" wp14:editId="2CC21C32">
+              <wp:anchor distT="0" distB="0" distL="114300" distR="114300" simplePos="0" relativeHeight="251687936" behindDoc="0" locked="0" layoutInCell="1" allowOverlap="1" wp14:editId="36B11C9B">
                 <wp:simplePos x="0" y="0"/>
                 <wp:positionH relativeFrom="column">
-                  <wp:posOffset>3790315</wp:posOffset>
+                  <wp:posOffset>3133725</wp:posOffset>
                 </wp:positionH>
                 <wp:positionV relativeFrom="paragraph">
-                  <wp:posOffset>3201035</wp:posOffset>
+                  <wp:posOffset>3943985</wp:posOffset>
                 </wp:positionV>
-                <wp:extent cx="1323975" cy="371475"/>
-                <wp:effectExtent l="0" t="0" r="28575" b="28575"/>
+                <wp:extent cx="2374265" cy="1857375"/>
+                <wp:effectExtent l="0" t="0" r="22860" b="28575"/>
                 <wp:wrapNone/>
-                <wp:docPr id="10" name="Text Box 2"/>
+                <wp:docPr id="15" name="Text Box 2"/>
                 <wp:cNvGraphicFramePr>
                   <a:graphicFrameLocks xmlns:a="http://schemas.openxmlformats.org/drawingml/2006/main"/>
                 </wp:cNvGraphicFramePr>
@@ -314,9 +316,9 @@
                         <a:spLocks noChangeArrowheads="1"/>
                       </wps:cNvSpPr>
                       <wps:spPr bwMode="auto">
-                        <a:xfrm flipH="1">
+                        <a:xfrm>
                           <a:off x="0" y="0"/>
-                          <a:ext cx="1323975" cy="371475"/>
+                          <a:ext cx="2374265" cy="1857375"/>
                         </a:xfrm>
                         <a:prstGeom prst="rect">
                           <a:avLst/>
@@ -337,7 +339,149 @@
                         <w:txbxContent>
                           <w:p>
                             <w:r>
-                              <w:t>Exit</w:t>
+                              <w:t>Exams</w:t>
+                            </w:r>
+                          </w:p>
+                          <w:p>
+                            <w:r>
+                              <w:t>Homework</w:t>
+                            </w:r>
+                          </w:p>
+                          <w:p/>
+                        </w:txbxContent>
+                      </wps:txbx>
+                      <wps:bodyPr rot="0" vert="horz" wrap="square" lIns="91440" tIns="45720" rIns="91440" bIns="45720" anchor="t" anchorCtr="0">
+                        <a:noAutofit/>
+                      </wps:bodyPr>
+                    </wps:wsp>
+                  </a:graphicData>
+                </a:graphic>
+                <wp14:sizeRelH relativeFrom="margin">
+                  <wp14:pctWidth>40000</wp14:pctWidth>
+                </wp14:sizeRelH>
+                <wp14:sizeRelV relativeFrom="margin">
+                  <wp14:pctHeight>0</wp14:pctHeight>
+                </wp14:sizeRelV>
+              </wp:anchor>
+            </w:drawing>
+          </mc:Choice>
+          <mc:Fallback>
+            <w:pict>
+              <v:shape id="_x0000_s1029" type="#_x0000_t202" style="position:absolute;margin-left:246.75pt;margin-top:310.55pt;width:186.95pt;height:146.25pt;z-index:251687936;visibility:visible;mso-wrap-style:square;mso-width-percent:400;mso-height-percent:0;mso-wrap-distance-left:9pt;mso-wrap-distance-top:0;mso-wrap-distance-right:9pt;mso-wrap-distance-bottom:0;mso-position-horizontal:absolute;mso-position-horizontal-relative:text;mso-position-vertical:absolute;mso-position-vertical-relative:text;mso-width-percent:400;mso-height-percent:0;mso-width-relative:margin;mso-height-relative:margin;v-text-anchor:top" o:gfxdata="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">
+                <v:textbox>
+                  <w:txbxContent>
+                    <w:p>
+                      <w:r>
+                        <w:t>Exams</w:t>
+                      </w:r>
+                    </w:p>
+                    <w:p>
+                      <w:r>
+                        <w:t>Homework</w:t>
+                      </w:r>
+                    </w:p>
+                    <w:p/>
+                  </w:txbxContent>
+                </v:textbox>
+              </v:shape>
+            </w:pict>
+          </mc:Fallback>
+        </mc:AlternateContent>
+      </w:r>
+      <w:r>
+        <w:rPr>
+          <w:noProof/>
+        </w:rPr>
+        <mc:AlternateContent>
+          <mc:Choice Requires="wps">
+            <w:drawing>
+              <wp:anchor distT="0" distB="0" distL="114300" distR="114300" simplePos="0" relativeHeight="251682816" behindDoc="0" locked="0" layoutInCell="1" allowOverlap="1" wp14:anchorId="5D4BE241" wp14:editId="4333B81F">
+                <wp:simplePos x="0" y="0"/>
+                <wp:positionH relativeFrom="column">
+                  <wp:posOffset>228600</wp:posOffset>
+                </wp:positionH>
+                <wp:positionV relativeFrom="paragraph">
+                  <wp:posOffset>3943985</wp:posOffset>
+                </wp:positionV>
+                <wp:extent cx="2345055" cy="1857375"/>
+                <wp:effectExtent l="0" t="0" r="17145" b="28575"/>
+                <wp:wrapNone/>
+                <wp:docPr id="14" name="Text Box 2"/>
+                <wp:cNvGraphicFramePr>
+                  <a:graphicFrameLocks xmlns:a="http://schemas.openxmlformats.org/drawingml/2006/main"/>
+                </wp:cNvGraphicFramePr>
+                <a:graphic xmlns:a="http://schemas.openxmlformats.org/drawingml/2006/main">
+                  <a:graphicData uri="http://schemas.microsoft.com/office/word/2010/wordprocessingShape">
+                    <wps:wsp>
+                      <wps:cNvSpPr txBox="1">
+                        <a:spLocks noChangeArrowheads="1"/>
+                      </wps:cNvSpPr>
+                      <wps:spPr bwMode="auto">
+                        <a:xfrm>
+                          <a:off x="0" y="0"/>
+                          <a:ext cx="2345055" cy="1857375"/>
+                        </a:xfrm>
+                        <a:prstGeom prst="rect">
+                          <a:avLst/>
+                        </a:prstGeom>
+                        <a:solidFill>
+                          <a:srgbClr val="FFFFFF"/>
+                        </a:solidFill>
+                        <a:ln w="9525">
+                          <a:solidFill>
+                            <a:srgbClr val="000000"/>
+                          </a:solidFill>
+                          <a:miter lim="800000"/>
+                          <a:headEnd/>
+                          <a:tailEnd/>
+                        </a:ln>
+                      </wps:spPr>
+                      <wps:txbx>
+                        <w:txbxContent>
+                          <w:p>
+                            <w:pPr>
+                              <w:pStyle w:val="NoSpacing"/>
+                            </w:pPr>
+                            <w:r>
+                              <w:t xml:space="preserve">Select </w:t>
+                            </w:r>
+                            <w:r>
+                              <w:t>Category</w:t>
+                            </w:r>
+                            <w:r>
+                              <w:t xml:space="preserve"> of Item</w:t>
+                            </w:r>
+                          </w:p>
+                          <w:p>
+                            <w:pPr>
+                              <w:pStyle w:val="NoSpacing"/>
+                            </w:pPr>
+                            <w:r>
+                              <w:t>1.</w:t>
+                            </w:r>
+                          </w:p>
+                          <w:p>
+                            <w:pPr>
+                              <w:pStyle w:val="NoSpacing"/>
+                            </w:pPr>
+                            <w:r>
+                              <w:t>2.</w:t>
+                            </w:r>
+                          </w:p>
+                          <w:p>
+                            <w:pPr>
+                              <w:pStyle w:val="NoSpacing"/>
+                            </w:pPr>
+                            <w:r>
+                              <w:t>3.</w:t>
+                            </w:r>
+                          </w:p>
+                          <w:p>
+                            <w:pPr>
+                              <w:pStyle w:val="NoSpacing"/>
+                            </w:pPr>
+                            <w:r>
+                              <w:t>4.</w:t>
                             </w:r>
                           </w:p>
                         </w:txbxContent>
@@ -359,12 +503,53 @@
           </mc:Choice>
           <mc:Fallback>
             <w:pict>
-              <v:shape id="_x0000_s1029" type="#_x0000_t202" style="position:absolute;margin-left:298.45pt;margin-top:252.05pt;width:104.25pt;height:29.25pt;flip:x;z-index:251676672;visibility:visible;mso-wrap-style:square;mso-width-percent:0;mso-height-percent:0;mso-wrap-distance-left:9pt;mso-wrap-distance-top:0;mso-wrap-distance-right:9pt;mso-wrap-distance-bottom:0;mso-position-horizontal:absolute;mso-position-horizontal-relative:text;mso-position-vertical:absolute;mso-position-vertical-relative:text;mso-width-percent:0;mso-height-percent:0;mso-width-relative:margin;mso-height-relative:margin;v-text-anchor:top" o:gfxdata="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">
+              <v:shape id="_x0000_s1030" type="#_x0000_t202" style="position:absolute;margin-left:18pt;margin-top:310.55pt;width:184.65pt;height:146.25pt;z-index:251682816;visibility:visible;mso-wrap-style:square;mso-width-percent:0;mso-height-percent:0;mso-wrap-distance-left:9pt;mso-wrap-distance-top:0;mso-wrap-distance-right:9pt;mso-wrap-distance-bottom:0;mso-position-horizontal:absolute;mso-position-horizontal-relative:text;mso-position-vertical:absolute;mso-position-vertical-relative:text;mso-width-percent:0;mso-height-percent:0;mso-width-relative:margin;mso-height-relative:margin;v-text-anchor:top" o:gfxdata="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">
                 <v:textbox>
                   <w:txbxContent>
                     <w:p>
+                      <w:pPr>
+                        <w:pStyle w:val="NoSpacing"/>
+                      </w:pPr>
                       <w:r>
-                        <w:t>Exit</w:t>
+                        <w:t xml:space="preserve">Select </w:t>
+                      </w:r>
+                      <w:r>
+                        <w:t>Category</w:t>
+                      </w:r>
+                      <w:r>
+                        <w:t xml:space="preserve"> of Item</w:t>
+                      </w:r>
+                    </w:p>
+                    <w:p>
+                      <w:pPr>
+                        <w:pStyle w:val="NoSpacing"/>
+                      </w:pPr>
+                      <w:r>
+                        <w:t>1.</w:t>
+                      </w:r>
+                    </w:p>
+                    <w:p>
+                      <w:pPr>
+                        <w:pStyle w:val="NoSpacing"/>
+                      </w:pPr>
+                      <w:r>
+                        <w:t>2.</w:t>
+                      </w:r>
+                    </w:p>
+                    <w:p>
+                      <w:pPr>
+                        <w:pStyle w:val="NoSpacing"/>
+                      </w:pPr>
+                      <w:r>
+                        <w:t>3.</w:t>
+                      </w:r>
+                    </w:p>
+                    <w:p>
+                      <w:pPr>
+                        <w:pStyle w:val="NoSpacing"/>
+                      </w:pPr>
+                      <w:r>
+                        <w:t>4.</w:t>
                       </w:r>
                     </w:p>
                   </w:txbxContent>
@@ -381,36 +566,39 @@
         <mc:AlternateContent>
           <mc:Choice Requires="wps">
             <w:drawing>
-              <wp:anchor distT="0" distB="0" distL="114300" distR="114300" simplePos="0" relativeHeight="251685888" behindDoc="0" locked="0" layoutInCell="1" allowOverlap="1" wp14:anchorId="78910AD7" wp14:editId="6F59DF8D">
+              <wp:anchor distT="0" distB="0" distL="114300" distR="114300" simplePos="0" relativeHeight="251671552" behindDoc="0" locked="0" layoutInCell="1" allowOverlap="1" wp14:anchorId="308DACF4" wp14:editId="4630E848">
                 <wp:simplePos x="0" y="0"/>
                 <wp:positionH relativeFrom="column">
-                  <wp:posOffset>57150</wp:posOffset>
+                  <wp:posOffset>-342900</wp:posOffset>
                 </wp:positionH>
                 <wp:positionV relativeFrom="paragraph">
-                  <wp:posOffset>267335</wp:posOffset>
+                  <wp:posOffset>3696335</wp:posOffset>
                 </wp:positionV>
-                <wp:extent cx="4962525" cy="1581150"/>
+                <wp:extent cx="6315075" cy="4019550"/>
                 <wp:effectExtent l="0" t="0" r="28575" b="19050"/>
                 <wp:wrapNone/>
-                <wp:docPr id="3" name="Text Box 3"/>
+                <wp:docPr id="7" name="Rectangle 7"/>
                 <wp:cNvGraphicFramePr/>
                 <a:graphic xmlns:a="http://schemas.openxmlformats.org/drawingml/2006/main">
                   <a:graphicData uri="http://schemas.microsoft.com/office/word/2010/wordprocessingShape">
                     <wps:wsp>
-                      <wps:cNvSpPr txBox="1"/>
+                      <wps:cNvSpPr/>
                       <wps:spPr>
                         <a:xfrm>
                           <a:off x="0" y="0"/>
-                          <a:ext cx="4962525" cy="1581150"/>
+                          <a:ext cx="6315075" cy="4019550"/>
                         </a:xfrm>
                         <a:prstGeom prst="rect">
                           <a:avLst/>
                         </a:prstGeom>
-                        <a:noFill/>
-                        <a:ln w="6350">
+                        <a:solidFill>
+                          <a:sysClr val="window" lastClr="FFFFFF"/>
+                        </a:solidFill>
+                        <a:ln w="25400" cap="flat" cmpd="sng" algn="ctr">
                           <a:solidFill>
-                            <a:prstClr val="black"/>
+                            <a:srgbClr val="F79646"/>
                           </a:solidFill>
+                          <a:prstDash val="solid"/>
                         </a:ln>
                         <a:effectLst/>
                       </wps:spPr>
@@ -418,143 +606,12 @@
                         <w:txbxContent>
                           <w:p>
                             <w:pPr>
-                              <w:pStyle w:val="NoSpacing"/>
-                              <w:rPr>
-                                <w:b/>
-                              </w:rPr>
-                            </w:pPr>
-                            <w:r>
-                              <w:rPr>
-                                <w:b/>
-                              </w:rPr>
-                              <w:t xml:space="preserve"> Exams</w:t>
-                            </w:r>
-                          </w:p>
-                          <w:p>
-                            <w:pPr>
-                              <w:pStyle w:val="NoSpacing"/>
-                              <w:rPr>
-                                <w:b/>
-                              </w:rPr>
-                            </w:pPr>
-                            <w:r>
-                              <w:rPr>
-                                <w:b/>
-                              </w:rPr>
-                              <w:tab/>
-                              <w:t xml:space="preserve">Midterm </w:t>
-                            </w:r>
-                          </w:p>
-                          <w:p>
-                            <w:pPr>
-                              <w:pStyle w:val="NoSpacing"/>
-                              <w:rPr>
-                                <w:b/>
-                              </w:rPr>
-                            </w:pPr>
-                            <w:r>
-                              <w:rPr>
-                                <w:b/>
-                              </w:rPr>
-                              <w:tab/>
-                            </w:r>
-                            <w:bookmarkStart w:id="0" w:name="_GoBack"/>
-                            <w:bookmarkEnd w:id="0"/>
-                            <w:r>
-                              <w:rPr>
-                                <w:b/>
-                              </w:rPr>
-                              <w:t>Final</w:t>
-                            </w:r>
-                          </w:p>
-                          <w:p>
-                            <w:pPr>
-                              <w:pStyle w:val="NoSpacing"/>
-                              <w:rPr>
-                                <w:b/>
-                              </w:rPr>
-                            </w:pPr>
-                            <w:r>
-                              <w:rPr>
-                                <w:b/>
-                              </w:rPr>
-                              <w:t>Assignments</w:t>
-                            </w:r>
-                          </w:p>
-                          <w:p>
-                            <w:pPr>
-                              <w:pStyle w:val="NoSpacing"/>
-                              <w:rPr>
-                                <w:b/>
-                              </w:rPr>
-                            </w:pPr>
-                            <w:r>
-                              <w:rPr>
-                                <w:b/>
-                              </w:rPr>
-                              <w:tab/>
-                              <w:t>1</w:t>
-                            </w:r>
-                          </w:p>
-                          <w:p>
-                            <w:pPr>
-                              <w:pStyle w:val="NoSpacing"/>
-                              <w:rPr>
-                                <w:b/>
-                              </w:rPr>
-                            </w:pPr>
-                            <w:r>
-                              <w:rPr>
-                                <w:b/>
-                              </w:rPr>
-                              <w:tab/>
-                              <w:t>2</w:t>
-                            </w:r>
-                          </w:p>
-                          <w:p>
-                            <w:pPr>
-                              <w:pStyle w:val="NoSpacing"/>
-                              <w:rPr>
-                                <w:b/>
-                              </w:rPr>
-                            </w:pPr>
-                            <w:r>
-                              <w:rPr>
-                                <w:b/>
-                              </w:rPr>
-                              <w:tab/>
-                              <w:t>3</w:t>
-                            </w:r>
-                            <w:r>
-                              <w:rPr>
-                                <w:b/>
-                              </w:rPr>
-                              <w:tab/>
-                            </w:r>
-                          </w:p>
-                          <w:p>
-                            <w:pPr>
-                              <w:pStyle w:val="NoSpacing"/>
-                              <w:rPr>
-                                <w:b/>
-                              </w:rPr>
-                            </w:pPr>
-                            <w:r>
-                              <w:rPr>
-                                <w:b/>
-                              </w:rPr>
-                              <w:tab/>
-                              <w:t>4</w:t>
-                            </w:r>
-                          </w:p>
-                          <w:p>
-                            <w:pPr>
-                              <w:pStyle w:val="NoSpacing"/>
+                              <w:jc w:val="center"/>
                             </w:pPr>
                           </w:p>
                         </w:txbxContent>
                       </wps:txbx>
-                      <wps:bodyPr rot="0" spcFirstLastPara="0" vertOverflow="overflow" horzOverflow="overflow" vert="horz" wrap="square" lIns="91440" tIns="45720" rIns="91440" bIns="45720" numCol="1" spcCol="0" rtlCol="0" fromWordArt="0" anchor="t" anchorCtr="0" forceAA="0" compatLnSpc="1">
+                      <wps:bodyPr rot="0" spcFirstLastPara="0" vertOverflow="overflow" horzOverflow="overflow" vert="horz" wrap="square" lIns="91440" tIns="45720" rIns="91440" bIns="45720" numCol="1" spcCol="0" rtlCol="0" fromWordArt="0" anchor="ctr" anchorCtr="0" forceAA="0" compatLnSpc="1">
                         <a:prstTxWarp prst="textNoShape">
                           <a:avLst/>
                         </a:prstTxWarp>
@@ -563,9 +620,6 @@
                     </wps:wsp>
                   </a:graphicData>
                 </a:graphic>
-                <wp14:sizeRelH relativeFrom="margin">
-                  <wp14:pctWidth>0</wp14:pctWidth>
-                </wp14:sizeRelH>
                 <wp14:sizeRelV relativeFrom="margin">
                   <wp14:pctHeight>0</wp14:pctHeight>
                 </wp14:sizeRelV>
@@ -574,148 +628,17 @@
           </mc:Choice>
           <mc:Fallback>
             <w:pict>
-              <v:shape id="Text Box 3" o:spid="_x0000_s1030" type="#_x0000_t202" style="position:absolute;margin-left:4.5pt;margin-top:21.05pt;width:390.75pt;height:124.5pt;z-index:251685888;visibility:visible;mso-wrap-style:square;mso-width-percent:0;mso-height-percent:0;mso-wrap-distance-left:9pt;mso-wrap-distance-top:0;mso-wrap-distance-right:9pt;mso-wrap-distance-bottom:0;mso-position-horizontal:absolute;mso-position-horizontal-relative:text;mso-position-vertical:absolute;mso-position-vertical-relative:text;mso-width-percent:0;mso-height-percent:0;mso-width-relative:margin;mso-height-relative:margin;v-text-anchor:top" o:gfxdata="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" filled="f" strokeweight=".5pt">
+              <v:rect id="Rectangle 7" o:spid="_x0000_s1031" style="position:absolute;margin-left:-27pt;margin-top:291.05pt;width:497.25pt;height:316.5pt;z-index:251671552;visibility:visible;mso-wrap-style:square;mso-height-percent:0;mso-wrap-distance-left:9pt;mso-wrap-distance-top:0;mso-wrap-distance-right:9pt;mso-wrap-distance-bottom:0;mso-position-horizontal:absolute;mso-position-horizontal-relative:text;mso-position-vertical:absolute;mso-position-vertical-relative:text;mso-height-percent:0;mso-height-relative:margin;v-text-anchor:middle" o:gfxdata="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" fillcolor="window" strokecolor="#f79646" strokeweight="2pt">
                 <v:textbox>
                   <w:txbxContent>
                     <w:p>
                       <w:pPr>
-                        <w:pStyle w:val="NoSpacing"/>
-                        <w:rPr>
-                          <w:b/>
-                        </w:rPr>
-                      </w:pPr>
-                      <w:r>
-                        <w:rPr>
-                          <w:b/>
-                        </w:rPr>
-                        <w:t xml:space="preserve"> Exams</w:t>
-                      </w:r>
-                    </w:p>
-                    <w:p>
-                      <w:pPr>
-                        <w:pStyle w:val="NoSpacing"/>
-                        <w:rPr>
-                          <w:b/>
-                        </w:rPr>
-                      </w:pPr>
-                      <w:r>
-                        <w:rPr>
-                          <w:b/>
-                        </w:rPr>
-                        <w:tab/>
-                        <w:t xml:space="preserve">Midterm </w:t>
-                      </w:r>
-                    </w:p>
-                    <w:p>
-                      <w:pPr>
-                        <w:pStyle w:val="NoSpacing"/>
-                        <w:rPr>
-                          <w:b/>
-                        </w:rPr>
-                      </w:pPr>
-                      <w:r>
-                        <w:rPr>
-                          <w:b/>
-                        </w:rPr>
-                        <w:tab/>
-                      </w:r>
-                      <w:bookmarkStart w:id="1" w:name="_GoBack"/>
-                      <w:bookmarkEnd w:id="1"/>
-                      <w:r>
-                        <w:rPr>
-                          <w:b/>
-                        </w:rPr>
-                        <w:t>Final</w:t>
-                      </w:r>
-                    </w:p>
-                    <w:p>
-                      <w:pPr>
-                        <w:pStyle w:val="NoSpacing"/>
-                        <w:rPr>
-                          <w:b/>
-                        </w:rPr>
-                      </w:pPr>
-                      <w:r>
-                        <w:rPr>
-                          <w:b/>
-                        </w:rPr>
-                        <w:t>Assignments</w:t>
-                      </w:r>
-                    </w:p>
-                    <w:p>
-                      <w:pPr>
-                        <w:pStyle w:val="NoSpacing"/>
-                        <w:rPr>
-                          <w:b/>
-                        </w:rPr>
-                      </w:pPr>
-                      <w:r>
-                        <w:rPr>
-                          <w:b/>
-                        </w:rPr>
-                        <w:tab/>
-                        <w:t>1</w:t>
-                      </w:r>
-                    </w:p>
-                    <w:p>
-                      <w:pPr>
-                        <w:pStyle w:val="NoSpacing"/>
-                        <w:rPr>
-                          <w:b/>
-                        </w:rPr>
-                      </w:pPr>
-                      <w:r>
-                        <w:rPr>
-                          <w:b/>
-                        </w:rPr>
-                        <w:tab/>
-                        <w:t>2</w:t>
-                      </w:r>
-                    </w:p>
-                    <w:p>
-                      <w:pPr>
-                        <w:pStyle w:val="NoSpacing"/>
-                        <w:rPr>
-                          <w:b/>
-                        </w:rPr>
-                      </w:pPr>
-                      <w:r>
-                        <w:rPr>
-                          <w:b/>
-                        </w:rPr>
-                        <w:tab/>
-                        <w:t>3</w:t>
-                      </w:r>
-                      <w:r>
-                        <w:rPr>
-                          <w:b/>
-                        </w:rPr>
-                        <w:tab/>
-                      </w:r>
-                    </w:p>
-                    <w:p>
-                      <w:pPr>
-                        <w:pStyle w:val="NoSpacing"/>
-                        <w:rPr>
-                          <w:b/>
-                        </w:rPr>
-                      </w:pPr>
-                      <w:r>
-                        <w:rPr>
-                          <w:b/>
-                        </w:rPr>
-                        <w:tab/>
-                        <w:t>4</w:t>
-                      </w:r>
-                    </w:p>
-                    <w:p>
-                      <w:pPr>
-                        <w:pStyle w:val="NoSpacing"/>
+                        <w:jc w:val="center"/>
                       </w:pPr>
                     </w:p>
                   </w:txbxContent>
                 </v:textbox>
-              </v:shape>
+              </v:rect>
             </w:pict>
           </mc:Fallback>
         </mc:AlternateContent>
@@ -727,18 +650,18 @@
         <mc:AlternateContent>
           <mc:Choice Requires="wps">
             <w:drawing>
-              <wp:anchor distT="0" distB="0" distL="114300" distR="114300" simplePos="0" relativeHeight="251674624" behindDoc="0" locked="0" layoutInCell="1" allowOverlap="1" wp14:anchorId="55BDB5DC" wp14:editId="69F69E26">
+              <wp:anchor distT="0" distB="0" distL="114300" distR="114300" simplePos="0" relativeHeight="251676672" behindDoc="0" locked="0" layoutInCell="1" allowOverlap="1" wp14:anchorId="4765AF31" wp14:editId="22FEB428">
                 <wp:simplePos x="0" y="0"/>
                 <wp:positionH relativeFrom="column">
-                  <wp:posOffset>76200</wp:posOffset>
+                  <wp:posOffset>180975</wp:posOffset>
                 </wp:positionH>
                 <wp:positionV relativeFrom="paragraph">
-                  <wp:posOffset>3153410</wp:posOffset>
+                  <wp:posOffset>2219960</wp:posOffset>
                 </wp:positionV>
-                <wp:extent cx="1285875" cy="375920"/>
-                <wp:effectExtent l="0" t="0" r="28575" b="24130"/>
+                <wp:extent cx="1962150" cy="371475"/>
+                <wp:effectExtent l="0" t="0" r="19050" b="28575"/>
                 <wp:wrapNone/>
-                <wp:docPr id="6" name="Text Box 2"/>
+                <wp:docPr id="10" name="Text Box 2"/>
                 <wp:cNvGraphicFramePr>
                   <a:graphicFrameLocks xmlns:a="http://schemas.openxmlformats.org/drawingml/2006/main"/>
                 </wp:cNvGraphicFramePr>
@@ -749,9 +672,9 @@
                         <a:spLocks noChangeArrowheads="1"/>
                       </wps:cNvSpPr>
                       <wps:spPr bwMode="auto">
-                        <a:xfrm>
+                        <a:xfrm flipH="1">
                           <a:off x="0" y="0"/>
-                          <a:ext cx="1285875" cy="375920"/>
+                          <a:ext cx="1962150" cy="371475"/>
                         </a:xfrm>
                         <a:prstGeom prst="rect">
                           <a:avLst/>
@@ -772,7 +695,7 @@
                         <w:txbxContent>
                           <w:p>
                             <w:r>
-                              <w:t xml:space="preserve">Enter score </w:t>
+                              <w:t>Save changes to XML file</w:t>
                             </w:r>
                           </w:p>
                         </w:txbxContent>
@@ -794,12 +717,12 @@
           </mc:Choice>
           <mc:Fallback>
             <w:pict>
-              <v:shape id="_x0000_s1031" type="#_x0000_t202" style="position:absolute;margin-left:6pt;margin-top:248.3pt;width:101.25pt;height:29.6pt;z-index:251674624;visibility:visible;mso-wrap-style:square;mso-width-percent:0;mso-height-percent:0;mso-wrap-distance-left:9pt;mso-wrap-distance-top:0;mso-wrap-distance-right:9pt;mso-wrap-distance-bottom:0;mso-position-horizontal:absolute;mso-position-horizontal-relative:text;mso-position-vertical:absolute;mso-position-vertical-relative:text;mso-width-percent:0;mso-height-percent:0;mso-width-relative:margin;mso-height-relative:margin;v-text-anchor:top" o:gfxdata="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">
+              <v:shape id="_x0000_s1032" type="#_x0000_t202" style="position:absolute;margin-left:14.25pt;margin-top:174.8pt;width:154.5pt;height:29.25pt;flip:x;z-index:251676672;visibility:visible;mso-wrap-style:square;mso-width-percent:0;mso-height-percent:0;mso-wrap-distance-left:9pt;mso-wrap-distance-top:0;mso-wrap-distance-right:9pt;mso-wrap-distance-bottom:0;mso-position-horizontal:absolute;mso-position-horizontal-relative:text;mso-position-vertical:absolute;mso-position-vertical-relative:text;mso-width-percent:0;mso-height-percent:0;mso-width-relative:margin;mso-height-relative:margin;v-text-anchor:top" o:gfxdata="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">
                 <v:textbox>
                   <w:txbxContent>
                     <w:p>
                       <w:r>
-                        <w:t xml:space="preserve">Enter score </w:t>
+                        <w:t>Save changes to XML file</w:t>
                       </w:r>
                     </w:p>
                   </w:txbxContent>
@@ -816,16 +739,105 @@
         <mc:AlternateContent>
           <mc:Choice Requires="wps">
             <w:drawing>
-              <wp:anchor distT="0" distB="0" distL="114300" distR="114300" simplePos="0" relativeHeight="251675648" behindDoc="0" locked="0" layoutInCell="1" allowOverlap="1" wp14:anchorId="6EDB92E9" wp14:editId="789FEF26">
+              <wp:anchor distT="0" distB="0" distL="114300" distR="114300" simplePos="0" relativeHeight="251674624" behindDoc="0" locked="0" layoutInCell="1" allowOverlap="1" wp14:anchorId="205235B4" wp14:editId="0CE305B2">
                 <wp:simplePos x="0" y="0"/>
                 <wp:positionH relativeFrom="column">
-                  <wp:posOffset>78105</wp:posOffset>
+                  <wp:posOffset>2524125</wp:posOffset>
                 </wp:positionH>
                 <wp:positionV relativeFrom="paragraph">
-                  <wp:posOffset>2153285</wp:posOffset>
+                  <wp:posOffset>1362710</wp:posOffset>
                 </wp:positionV>
-                <wp:extent cx="2374265" cy="1403985"/>
-                <wp:effectExtent l="0" t="0" r="22860" b="14605"/>
+                <wp:extent cx="2354580" cy="423545"/>
+                <wp:effectExtent l="0" t="0" r="26670" b="14605"/>
+                <wp:wrapNone/>
+                <wp:docPr id="6" name="Text Box 2"/>
+                <wp:cNvGraphicFramePr>
+                  <a:graphicFrameLocks xmlns:a="http://schemas.openxmlformats.org/drawingml/2006/main"/>
+                </wp:cNvGraphicFramePr>
+                <a:graphic xmlns:a="http://schemas.openxmlformats.org/drawingml/2006/main">
+                  <a:graphicData uri="http://schemas.microsoft.com/office/word/2010/wordprocessingShape">
+                    <wps:wsp>
+                      <wps:cNvSpPr txBox="1">
+                        <a:spLocks noChangeArrowheads="1"/>
+                      </wps:cNvSpPr>
+                      <wps:spPr bwMode="auto">
+                        <a:xfrm>
+                          <a:off x="0" y="0"/>
+                          <a:ext cx="2354580" cy="423545"/>
+                        </a:xfrm>
+                        <a:prstGeom prst="rect">
+                          <a:avLst/>
+                        </a:prstGeom>
+                        <a:solidFill>
+                          <a:srgbClr val="FFFFFF"/>
+                        </a:solidFill>
+                        <a:ln w="9525">
+                          <a:solidFill>
+                            <a:srgbClr val="000000"/>
+                          </a:solidFill>
+                          <a:miter lim="800000"/>
+                          <a:headEnd/>
+                          <a:tailEnd/>
+                        </a:ln>
+                      </wps:spPr>
+                      <wps:txbx>
+                        <w:txbxContent>
+                          <w:p>
+                            <w:r>
+                              <w:t>Review and enter grades in course</w:t>
+                            </w:r>
+                          </w:p>
+                        </w:txbxContent>
+                      </wps:txbx>
+                      <wps:bodyPr rot="0" vert="horz" wrap="square" lIns="91440" tIns="45720" rIns="91440" bIns="45720" anchor="t" anchorCtr="0">
+                        <a:noAutofit/>
+                      </wps:bodyPr>
+                    </wps:wsp>
+                  </a:graphicData>
+                </a:graphic>
+                <wp14:sizeRelH relativeFrom="margin">
+                  <wp14:pctWidth>0</wp14:pctWidth>
+                </wp14:sizeRelH>
+                <wp14:sizeRelV relativeFrom="margin">
+                  <wp14:pctHeight>0</wp14:pctHeight>
+                </wp14:sizeRelV>
+              </wp:anchor>
+            </w:drawing>
+          </mc:Choice>
+          <mc:Fallback>
+            <w:pict>
+              <v:shape id="_x0000_s1033" type="#_x0000_t202" style="position:absolute;margin-left:198.75pt;margin-top:107.3pt;width:185.4pt;height:33.35pt;z-index:251674624;visibility:visible;mso-wrap-style:square;mso-width-percent:0;mso-height-percent:0;mso-wrap-distance-left:9pt;mso-wrap-distance-top:0;mso-wrap-distance-right:9pt;mso-wrap-distance-bottom:0;mso-position-horizontal:absolute;mso-position-horizontal-relative:text;mso-position-vertical:absolute;mso-position-vertical-relative:text;mso-width-percent:0;mso-height-percent:0;mso-width-relative:margin;mso-height-relative:margin;v-text-anchor:top" o:gfxdata="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">
+                <v:textbox>
+                  <w:txbxContent>
+                    <w:p>
+                      <w:r>
+                        <w:t>Review and enter grades in course</w:t>
+                      </w:r>
+                    </w:p>
+                  </w:txbxContent>
+                </v:textbox>
+              </v:shape>
+            </w:pict>
+          </mc:Fallback>
+        </mc:AlternateContent>
+      </w:r>
+      <w:r>
+        <w:rPr>
+          <w:noProof/>
+        </w:rPr>
+        <mc:AlternateContent>
+          <mc:Choice Requires="wps">
+            <w:drawing>
+              <wp:anchor distT="0" distB="0" distL="114300" distR="114300" simplePos="0" relativeHeight="251675648" behindDoc="0" locked="0" layoutInCell="1" allowOverlap="1" wp14:anchorId="7C5E4631" wp14:editId="47B7BF69">
+                <wp:simplePos x="0" y="0"/>
+                <wp:positionH relativeFrom="column">
+                  <wp:posOffset>238125</wp:posOffset>
+                </wp:positionH>
+                <wp:positionV relativeFrom="paragraph">
+                  <wp:posOffset>1362710</wp:posOffset>
+                </wp:positionV>
+                <wp:extent cx="1743075" cy="1403985"/>
+                <wp:effectExtent l="0" t="0" r="28575" b="14605"/>
                 <wp:wrapNone/>
                 <wp:docPr id="11" name="Text Box 2"/>
                 <wp:cNvGraphicFramePr>
@@ -840,7 +852,7 @@
                       <wps:spPr bwMode="auto">
                         <a:xfrm>
                           <a:off x="0" y="0"/>
-                          <a:ext cx="2374265" cy="1403985"/>
+                          <a:ext cx="1743075" cy="1403985"/>
                         </a:xfrm>
                         <a:prstGeom prst="rect">
                           <a:avLst/>
@@ -873,7 +885,7 @@
                   </a:graphicData>
                 </a:graphic>
                 <wp14:sizeRelH relativeFrom="margin">
-                  <wp14:pctWidth>40000</wp14:pctWidth>
+                  <wp14:pctWidth>0</wp14:pctWidth>
                 </wp14:sizeRelH>
                 <wp14:sizeRelV relativeFrom="margin">
                   <wp14:pctHeight>20000</wp14:pctHeight>
@@ -883,7 +895,7 @@
           </mc:Choice>
           <mc:Fallback>
             <w:pict>
-              <v:shape id="_x0000_s1032" type="#_x0000_t202" style="position:absolute;margin-left:6.15pt;margin-top:169.55pt;width:186.95pt;height:110.55pt;z-index:251675648;visibility:visible;mso-wrap-style:square;mso-width-percent:400;mso-height-percent:200;mso-wrap-distance-left:9pt;mso-wrap-distance-top:0;mso-wrap-distance-right:9pt;mso-wrap-distance-bottom:0;mso-position-horizontal:absolute;mso-position-horizontal-relative:text;mso-position-vertical:absolute;mso-position-vertical-relative:text;mso-width-percent:400;mso-height-percent:200;mso-width-relative:margin;mso-height-relative:margin;v-text-anchor:top" o:gfxdata="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">
+              <v:shape id="_x0000_s1034" type="#_x0000_t202" style="position:absolute;margin-left:18.75pt;margin-top:107.3pt;width:137.25pt;height:110.55pt;z-index:251675648;visibility:visible;mso-wrap-style:square;mso-width-percent:0;mso-height-percent:200;mso-wrap-distance-left:9pt;mso-wrap-distance-top:0;mso-wrap-distance-right:9pt;mso-wrap-distance-bottom:0;mso-position-horizontal:absolute;mso-position-horizontal-relative:text;mso-position-vertical:absolute;mso-position-vertical-relative:text;mso-width-percent:0;mso-height-percent:200;mso-width-relative:margin;mso-height-relative:margin;v-text-anchor:top" o:gfxdata="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">
                 <v:textbox style="mso-fit-shape-to-text:t">
                   <w:txbxContent>
                     <w:p>
@@ -905,7 +917,98 @@
         <mc:AlternateContent>
           <mc:Choice Requires="wps">
             <w:drawing>
-              <wp:anchor distT="0" distB="0" distL="114300" distR="114300" simplePos="0" relativeHeight="251683840" behindDoc="0" locked="0" layoutInCell="1" allowOverlap="1" wp14:anchorId="1380A7C3" wp14:editId="49B0991D">
+              <wp:anchor distT="0" distB="0" distL="114300" distR="114300" simplePos="0" relativeHeight="251685888" behindDoc="0" locked="0" layoutInCell="1" allowOverlap="1" wp14:anchorId="6F36F17D" wp14:editId="29DB3A27">
+                <wp:simplePos x="0" y="0"/>
+                <wp:positionH relativeFrom="column">
+                  <wp:posOffset>1790700</wp:posOffset>
+                </wp:positionH>
+                <wp:positionV relativeFrom="paragraph">
+                  <wp:posOffset>467360</wp:posOffset>
+                </wp:positionV>
+                <wp:extent cx="1828800" cy="342900"/>
+                <wp:effectExtent l="0" t="0" r="19050" b="19050"/>
+                <wp:wrapNone/>
+                <wp:docPr id="13" name="Text Box 13"/>
+                <wp:cNvGraphicFramePr/>
+                <a:graphic xmlns:a="http://schemas.openxmlformats.org/drawingml/2006/main">
+                  <a:graphicData uri="http://schemas.microsoft.com/office/word/2010/wordprocessingShape">
+                    <wps:wsp>
+                      <wps:cNvSpPr txBox="1"/>
+                      <wps:spPr>
+                        <a:xfrm>
+                          <a:off x="0" y="0"/>
+                          <a:ext cx="1828800" cy="342900"/>
+                        </a:xfrm>
+                        <a:prstGeom prst="rect">
+                          <a:avLst/>
+                        </a:prstGeom>
+                        <a:noFill/>
+                        <a:ln w="6350">
+                          <a:solidFill>
+                            <a:prstClr val="black"/>
+                          </a:solidFill>
+                        </a:ln>
+                        <a:effectLst/>
+                      </wps:spPr>
+                      <wps:txbx>
+                        <w:txbxContent>
+                          <w:p>
+                            <w:pPr>
+                              <w:jc w:val="center"/>
+                            </w:pPr>
+                            <w:r>
+                              <w:t>IT-226 (or whatever course) pro</w:t>
+                            </w:r>
+                          </w:p>
+                        </w:txbxContent>
+                      </wps:txbx>
+                      <wps:bodyPr rot="0" spcFirstLastPara="0" vertOverflow="overflow" horzOverflow="overflow" vert="horz" wrap="square" lIns="91440" tIns="45720" rIns="91440" bIns="45720" numCol="1" spcCol="0" rtlCol="0" fromWordArt="0" anchor="t" anchorCtr="0" forceAA="0" compatLnSpc="1">
+                        <a:prstTxWarp prst="textNoShape">
+                          <a:avLst/>
+                        </a:prstTxWarp>
+                        <a:noAutofit/>
+                      </wps:bodyPr>
+                    </wps:wsp>
+                  </a:graphicData>
+                </a:graphic>
+                <wp14:sizeRelH relativeFrom="margin">
+                  <wp14:pctWidth>0</wp14:pctWidth>
+                </wp14:sizeRelH>
+                <wp14:sizeRelV relativeFrom="margin">
+                  <wp14:pctHeight>0</wp14:pctHeight>
+                </wp14:sizeRelV>
+              </wp:anchor>
+            </w:drawing>
+          </mc:Choice>
+          <mc:Fallback>
+            <w:pict>
+              <v:shape id="Text Box 13" o:spid="_x0000_s1035" type="#_x0000_t202" style="position:absolute;margin-left:141pt;margin-top:36.8pt;width:2in;height:27pt;z-index:251685888;visibility:visible;mso-wrap-style:square;mso-width-percent:0;mso-height-percent:0;mso-wrap-distance-left:9pt;mso-wrap-distance-top:0;mso-wrap-distance-right:9pt;mso-wrap-distance-bottom:0;mso-position-horizontal:absolute;mso-position-horizontal-relative:text;mso-position-vertical:absolute;mso-position-vertical-relative:text;mso-width-percent:0;mso-height-percent:0;mso-width-relative:margin;mso-height-relative:margin;v-text-anchor:top" o:gfxdata="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" filled="f" strokeweight=".5pt">
+                <v:fill o:detectmouseclick="t"/>
+                <v:textbox>
+                  <w:txbxContent>
+                    <w:p>
+                      <w:pPr>
+                        <w:jc w:val="center"/>
+                      </w:pPr>
+                      <w:r>
+                        <w:t>IT-226 (or whatever course) pro</w:t>
+                      </w:r>
+                    </w:p>
+                  </w:txbxContent>
+                </v:textbox>
+              </v:shape>
+            </w:pict>
+          </mc:Fallback>
+        </mc:AlternateContent>
+      </w:r>
+      <w:r>
+        <w:rPr>
+          <w:noProof/>
+        </w:rPr>
+        <mc:AlternateContent>
+          <mc:Choice Requires="wps">
+            <w:drawing>
+              <wp:anchor distT="0" distB="0" distL="114300" distR="114300" simplePos="0" relativeHeight="251683840" behindDoc="0" locked="0" layoutInCell="1" allowOverlap="1" wp14:anchorId="5A52B9D1" wp14:editId="32AF63FD">
                 <wp:simplePos x="0" y="0"/>
                 <wp:positionH relativeFrom="column">
                   <wp:posOffset>1609725</wp:posOffset>
@@ -986,11 +1089,7 @@
           </mc:Choice>
           <mc:Fallback>
             <w:pict>
-              <v:shapetype id="_x0000_t202" coordsize="21600,21600" o:spt="202" path="m,l,21600r21600,l21600,xe">
-                <v:stroke joinstyle="miter"/>
-                <v:path gradientshapeok="t" o:connecttype="rect"/>
-              </v:shapetype>
-              <v:shape id="Text Box 2" o:spid="_x0000_s1027" type="#_x0000_t202" style="position:absolute;margin-left:126.75pt;margin-top:559.55pt;width:189.75pt;height:30pt;z-index:251683840;visibility:visible;mso-wrap-style:square;mso-width-percent:0;mso-height-percent:0;mso-wrap-distance-left:9pt;mso-wrap-distance-top:0;mso-wrap-distance-right:9pt;mso-wrap-distance-bottom:0;mso-position-horizontal:absolute;mso-position-horizontal-relative:text;mso-position-vertical:absolute;mso-position-vertical-relative:text;mso-width-percent:0;mso-height-percent:0;mso-width-relative:margin;mso-height-relative:margin;v-text-anchor:middle" o:gfxdata="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" fillcolor="white [3201]" strokeweight=".5pt">
+              <v:shape id="_x0000_s1036" type="#_x0000_t202" style="position:absolute;margin-left:126.75pt;margin-top:559.55pt;width:189.75pt;height:30pt;z-index:251683840;visibility:visible;mso-wrap-style:square;mso-width-percent:0;mso-height-percent:0;mso-wrap-distance-left:9pt;mso-wrap-distance-top:0;mso-wrap-distance-right:9pt;mso-wrap-distance-bottom:0;mso-position-horizontal:absolute;mso-position-horizontal-relative:text;mso-position-vertical:absolute;mso-position-vertical-relative:text;mso-width-percent:0;mso-height-percent:0;mso-width-relative:margin;mso-height-relative:margin;v-text-anchor:middle" o:gfxdata="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" fillcolor="white [3201]" strokeweight=".5pt">
                 <v:textbox>
                   <w:txbxContent>
                     <w:p>
@@ -999,261 +1098,6 @@
                       </w:pPr>
                       <w:r>
                         <w:t>Save Changes</w:t>
-                      </w:r>
-                    </w:p>
-                  </w:txbxContent>
-                </v:textbox>
-              </v:shape>
-            </w:pict>
-          </mc:Fallback>
-        </mc:AlternateContent>
-      </w:r>
-      <w:r>
-        <w:rPr>
-          <w:noProof/>
-        </w:rPr>
-        <mc:AlternateContent>
-          <mc:Choice Requires="wps">
-            <w:drawing>
-              <wp:anchor distT="0" distB="0" distL="114300" distR="114300" simplePos="0" relativeHeight="251671552" behindDoc="0" locked="0" layoutInCell="1" allowOverlap="1" wp14:anchorId="16EECCFF" wp14:editId="623B15D8">
-                <wp:simplePos x="0" y="0"/>
-                <wp:positionH relativeFrom="column">
-                  <wp:posOffset>-342900</wp:posOffset>
-                </wp:positionH>
-                <wp:positionV relativeFrom="paragraph">
-                  <wp:posOffset>4886959</wp:posOffset>
-                </wp:positionV>
-                <wp:extent cx="6315075" cy="2828925"/>
-                <wp:effectExtent l="0" t="0" r="28575" b="28575"/>
-                <wp:wrapNone/>
-                <wp:docPr id="7" name="Rectangle 7"/>
-                <wp:cNvGraphicFramePr/>
-                <a:graphic xmlns:a="http://schemas.openxmlformats.org/drawingml/2006/main">
-                  <a:graphicData uri="http://schemas.microsoft.com/office/word/2010/wordprocessingShape">
-                    <wps:wsp>
-                      <wps:cNvSpPr/>
-                      <wps:spPr>
-                        <a:xfrm>
-                          <a:off x="0" y="0"/>
-                          <a:ext cx="6315075" cy="2828925"/>
-                        </a:xfrm>
-                        <a:prstGeom prst="rect">
-                          <a:avLst/>
-                        </a:prstGeom>
-                        <a:solidFill>
-                          <a:sysClr val="window" lastClr="FFFFFF"/>
-                        </a:solidFill>
-                        <a:ln w="25400" cap="flat" cmpd="sng" algn="ctr">
-                          <a:solidFill>
-                            <a:srgbClr val="F79646"/>
-                          </a:solidFill>
-                          <a:prstDash val="solid"/>
-                        </a:ln>
-                        <a:effectLst/>
-                      </wps:spPr>
-                      <wps:txbx>
-                        <w:txbxContent>
-                          <w:p>
-                            <w:pPr>
-                              <w:jc w:val="center"/>
-                            </w:pPr>
-                          </w:p>
-                        </w:txbxContent>
-                      </wps:txbx>
-                      <wps:bodyPr rot="0" spcFirstLastPara="0" vertOverflow="overflow" horzOverflow="overflow" vert="horz" wrap="square" lIns="91440" tIns="45720" rIns="91440" bIns="45720" numCol="1" spcCol="0" rtlCol="0" fromWordArt="0" anchor="ctr" anchorCtr="0" forceAA="0" compatLnSpc="1">
-                        <a:prstTxWarp prst="textNoShape">
-                          <a:avLst/>
-                        </a:prstTxWarp>
-                        <a:noAutofit/>
-                      </wps:bodyPr>
-                    </wps:wsp>
-                  </a:graphicData>
-                </a:graphic>
-                <wp14:sizeRelV relativeFrom="margin">
-                  <wp14:pctHeight>0</wp14:pctHeight>
-                </wp14:sizeRelV>
-              </wp:anchor>
-            </w:drawing>
-          </mc:Choice>
-          <mc:Fallback>
-            <w:pict>
-              <v:rect id="Rectangle 7" o:spid="_x0000_s1034" style="position:absolute;margin-left:-27pt;margin-top:384.8pt;width:497.25pt;height:222.75pt;z-index:251671552;visibility:visible;mso-wrap-style:square;mso-height-percent:0;mso-wrap-distance-left:9pt;mso-wrap-distance-top:0;mso-wrap-distance-right:9pt;mso-wrap-distance-bottom:0;mso-position-horizontal:absolute;mso-position-horizontal-relative:text;mso-position-vertical:absolute;mso-position-vertical-relative:text;mso-height-percent:0;mso-height-relative:margin;v-text-anchor:middle" o:gfxdata="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" fillcolor="window" strokecolor="#f79646" strokeweight="2pt">
-                <v:textbox>
-                  <w:txbxContent>
-                    <w:p>
-                      <w:pPr>
-                        <w:jc w:val="center"/>
-                      </w:pPr>
-                    </w:p>
-                  </w:txbxContent>
-                </v:textbox>
-              </v:rect>
-            </w:pict>
-          </mc:Fallback>
-        </mc:AlternateContent>
-      </w:r>
-      <w:r>
-        <w:rPr>
-          <w:noProof/>
-        </w:rPr>
-        <mc:AlternateContent>
-          <mc:Choice Requires="wps">
-            <w:drawing>
-              <wp:anchor distT="0" distB="0" distL="114300" distR="114300" simplePos="0" relativeHeight="251682816" behindDoc="0" locked="0" layoutInCell="1" allowOverlap="1" wp14:anchorId="0FC1FD0D" wp14:editId="20159FAF">
-                <wp:simplePos x="0" y="0"/>
-                <wp:positionH relativeFrom="column">
-                  <wp:posOffset>1724025</wp:posOffset>
-                </wp:positionH>
-                <wp:positionV relativeFrom="paragraph">
-                  <wp:posOffset>5134610</wp:posOffset>
-                </wp:positionV>
-                <wp:extent cx="2374265" cy="1028700"/>
-                <wp:effectExtent l="0" t="0" r="22860" b="19050"/>
-                <wp:wrapNone/>
-                <wp:docPr id="14" name="Text Box 2"/>
-                <wp:cNvGraphicFramePr>
-                  <a:graphicFrameLocks xmlns:a="http://schemas.openxmlformats.org/drawingml/2006/main"/>
-                </wp:cNvGraphicFramePr>
-                <a:graphic xmlns:a="http://schemas.openxmlformats.org/drawingml/2006/main">
-                  <a:graphicData uri="http://schemas.microsoft.com/office/word/2010/wordprocessingShape">
-                    <wps:wsp>
-                      <wps:cNvSpPr txBox="1">
-                        <a:spLocks noChangeArrowheads="1"/>
-                      </wps:cNvSpPr>
-                      <wps:spPr bwMode="auto">
-                        <a:xfrm>
-                          <a:off x="0" y="0"/>
-                          <a:ext cx="2374265" cy="1028700"/>
-                        </a:xfrm>
-                        <a:prstGeom prst="rect">
-                          <a:avLst/>
-                        </a:prstGeom>
-                        <a:solidFill>
-                          <a:srgbClr val="FFFFFF"/>
-                        </a:solidFill>
-                        <a:ln w="9525">
-                          <a:solidFill>
-                            <a:srgbClr val="000000"/>
-                          </a:solidFill>
-                          <a:miter lim="800000"/>
-                          <a:headEnd/>
-                          <a:tailEnd/>
-                        </a:ln>
-                      </wps:spPr>
-                      <wps:txbx>
-                        <w:txbxContent>
-                          <w:p>
-                            <w:pPr>
-                              <w:pStyle w:val="NoSpacing"/>
-                            </w:pPr>
-                            <w:r>
-                              <w:t xml:space="preserve">Select </w:t>
-                            </w:r>
-                            <w:r>
-                              <w:t>Category</w:t>
-                            </w:r>
-                            <w:r>
-                              <w:t xml:space="preserve"> of Item</w:t>
-                            </w:r>
-                          </w:p>
-                          <w:p>
-                            <w:pPr>
-                              <w:pStyle w:val="NoSpacing"/>
-                            </w:pPr>
-                            <w:r>
-                              <w:t>1.</w:t>
-                            </w:r>
-                          </w:p>
-                          <w:p>
-                            <w:pPr>
-                              <w:pStyle w:val="NoSpacing"/>
-                            </w:pPr>
-                            <w:r>
-                              <w:t>2.</w:t>
-                            </w:r>
-                          </w:p>
-                          <w:p>
-                            <w:pPr>
-                              <w:pStyle w:val="NoSpacing"/>
-                            </w:pPr>
-                            <w:r>
-                              <w:t>3.</w:t>
-                            </w:r>
-                          </w:p>
-                          <w:p>
-                            <w:pPr>
-                              <w:pStyle w:val="NoSpacing"/>
-                            </w:pPr>
-                            <w:r>
-                              <w:t>4.</w:t>
-                            </w:r>
-                          </w:p>
-                        </w:txbxContent>
-                      </wps:txbx>
-                      <wps:bodyPr rot="0" vert="horz" wrap="square" lIns="91440" tIns="45720" rIns="91440" bIns="45720" anchor="t" anchorCtr="0">
-                        <a:noAutofit/>
-                      </wps:bodyPr>
-                    </wps:wsp>
-                  </a:graphicData>
-                </a:graphic>
-                <wp14:sizeRelH relativeFrom="margin">
-                  <wp14:pctWidth>40000</wp14:pctWidth>
-                </wp14:sizeRelH>
-                <wp14:sizeRelV relativeFrom="margin">
-                  <wp14:pctHeight>0</wp14:pctHeight>
-                </wp14:sizeRelV>
-              </wp:anchor>
-            </w:drawing>
-          </mc:Choice>
-          <mc:Fallback>
-            <w:pict>
-              <v:shape id="_x0000_s1030" type="#_x0000_t202" style="position:absolute;margin-left:135.75pt;margin-top:404.3pt;width:186.95pt;height:81pt;z-index:251682816;visibility:visible;mso-wrap-style:square;mso-width-percent:400;mso-height-percent:0;mso-wrap-distance-left:9pt;mso-wrap-distance-top:0;mso-wrap-distance-right:9pt;mso-wrap-distance-bottom:0;mso-position-horizontal:absolute;mso-position-horizontal-relative:text;mso-position-vertical:absolute;mso-position-vertical-relative:text;mso-width-percent:400;mso-height-percent:0;mso-width-relative:margin;mso-height-relative:margin;v-text-anchor:top" o:gfxdata="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">
-                <v:textbox>
-                  <w:txbxContent>
-                    <w:p>
-                      <w:pPr>
-                        <w:pStyle w:val="NoSpacing"/>
-                      </w:pPr>
-                      <w:r>
-                        <w:t xml:space="preserve">Select </w:t>
-                      </w:r>
-                      <w:r>
-                        <w:t>Category</w:t>
-                      </w:r>
-                      <w:r>
-                        <w:t xml:space="preserve"> of Item</w:t>
-                      </w:r>
-                    </w:p>
-                    <w:p>
-                      <w:pPr>
-                        <w:pStyle w:val="NoSpacing"/>
-                      </w:pPr>
-                      <w:r>
-                        <w:t>1.</w:t>
-                      </w:r>
-                    </w:p>
-                    <w:p>
-                      <w:pPr>
-                        <w:pStyle w:val="NoSpacing"/>
-                      </w:pPr>
-                      <w:r>
-                        <w:t>2.</w:t>
-                      </w:r>
-                    </w:p>
-                    <w:p>
-                      <w:pPr>
-                        <w:pStyle w:val="NoSpacing"/>
-                      </w:pPr>
-                      <w:r>
-                        <w:t>3.</w:t>
-                      </w:r>
-                    </w:p>
-                    <w:p>
-                      <w:pPr>
-                        <w:pStyle w:val="NoSpacing"/>
-                      </w:pPr>
-                      <w:r>
-                        <w:t>4.</w:t>
                       </w:r>
                     </w:p>
                   </w:txbxContent>
@@ -1615,7 +1459,6 @@
   <w:style w:type="character" w:default="1" w:styleId="DefaultParagraphFont">
     <w:name w:val="Default Paragraph Font"/>
     <w:uiPriority w:val="1"/>
-    <w:semiHidden/>
     <w:unhideWhenUsed/>
   </w:style>
   <w:style w:type="table" w:default="1" w:styleId="TableNormal">
@@ -1844,7 +1687,6 @@
   <w:style w:type="character" w:default="1" w:styleId="DefaultParagraphFont">
     <w:name w:val="Default Paragraph Font"/>
     <w:uiPriority w:val="1"/>
-    <w:semiHidden/>
     <w:unhideWhenUsed/>
   </w:style>
   <w:style w:type="table" w:default="1" w:styleId="TableNormal">
@@ -2200,7 +2042,7 @@
 </file>
 
 <file path=customXml/itemProps1.xml><?xml version="1.0" encoding="utf-8"?>
-<ds:datastoreItem xmlns:ds="http://schemas.openxmlformats.org/officeDocument/2006/customXml" ds:itemID="{333B6145-7499-4311-AB3F-4E28D75F7F25}">
+<ds:datastoreItem xmlns:ds="http://schemas.openxmlformats.org/officeDocument/2006/customXml" ds:itemID="{04706C11-68FE-4B4D-8495-96D364B3F680}">
   <ds:schemaRefs>
     <ds:schemaRef ds:uri="http://schemas.openxmlformats.org/officeDocument/2006/bibliography"/>
   </ds:schemaRefs>

</xml_diff>

<commit_message>
updated specs and mockup
</commit_message>
<xml_diff>
--- a/GUI mockup.docx
+++ b/GUI mockup.docx
@@ -285,8 +285,6 @@
       </w:r>
     </w:p>
     <w:p>
-      <w:bookmarkStart w:id="0" w:name="_GoBack"/>
-      <w:bookmarkEnd w:id="0"/>
       <w:r>
         <w:rPr>
           <w:noProof/>
@@ -294,13 +292,123 @@
         <mc:AlternateContent>
           <mc:Choice Requires="wps">
             <w:drawing>
-              <wp:anchor distT="0" distB="0" distL="114300" distR="114300" simplePos="0" relativeHeight="251687936" behindDoc="0" locked="0" layoutInCell="1" allowOverlap="1" wp14:editId="36B11C9B">
+              <wp:anchor distT="0" distB="0" distL="114300" distR="114300" simplePos="0" relativeHeight="251683840" behindDoc="0" locked="0" layoutInCell="1" allowOverlap="1" wp14:anchorId="1AF6F015" wp14:editId="0E65279B">
                 <wp:simplePos x="0" y="0"/>
                 <wp:positionH relativeFrom="column">
-                  <wp:posOffset>3133725</wp:posOffset>
+                  <wp:posOffset>3049905</wp:posOffset>
                 </wp:positionH>
                 <wp:positionV relativeFrom="paragraph">
-                  <wp:posOffset>3943985</wp:posOffset>
+                  <wp:posOffset>7710805</wp:posOffset>
+                </wp:positionV>
+                <wp:extent cx="2409825" cy="381000"/>
+                <wp:effectExtent l="0" t="0" r="28575" b="19050"/>
+                <wp:wrapNone/>
+                <wp:docPr id="2" name="Text Box 2"/>
+                <wp:cNvGraphicFramePr/>
+                <a:graphic xmlns:a="http://schemas.openxmlformats.org/drawingml/2006/main">
+                  <a:graphicData uri="http://schemas.microsoft.com/office/word/2010/wordprocessingShape">
+                    <wps:wsp>
+                      <wps:cNvSpPr txBox="1"/>
+                      <wps:spPr>
+                        <a:xfrm>
+                          <a:off x="0" y="0"/>
+                          <a:ext cx="2409825" cy="381000"/>
+                        </a:xfrm>
+                        <a:prstGeom prst="rect">
+                          <a:avLst/>
+                        </a:prstGeom>
+                        <a:solidFill>
+                          <a:schemeClr val="lt1"/>
+                        </a:solidFill>
+                        <a:ln w="6350">
+                          <a:solidFill>
+                            <a:prstClr val="black"/>
+                          </a:solidFill>
+                        </a:ln>
+                        <a:effectLst/>
+                      </wps:spPr>
+                      <wps:style>
+                        <a:lnRef idx="0">
+                          <a:schemeClr val="accent1"/>
+                        </a:lnRef>
+                        <a:fillRef idx="0">
+                          <a:schemeClr val="accent1"/>
+                        </a:fillRef>
+                        <a:effectRef idx="0">
+                          <a:schemeClr val="accent1"/>
+                        </a:effectRef>
+                        <a:fontRef idx="minor">
+                          <a:schemeClr val="dk1"/>
+                        </a:fontRef>
+                      </wps:style>
+                      <wps:txbx>
+                        <w:txbxContent>
+                          <w:p>
+                            <w:pPr>
+                              <w:jc w:val="center"/>
+                            </w:pPr>
+                            <w:r>
+                              <w:t>Back</w:t>
+                            </w:r>
+                          </w:p>
+                        </w:txbxContent>
+                      </wps:txbx>
+                      <wps:bodyPr rot="0" spcFirstLastPara="0" vertOverflow="overflow" horzOverflow="overflow" vert="horz" wrap="square" lIns="91440" tIns="45720" rIns="91440" bIns="45720" numCol="1" spcCol="0" rtlCol="0" fromWordArt="0" anchor="ctr" anchorCtr="0" forceAA="0" compatLnSpc="1">
+                        <a:prstTxWarp prst="textNoShape">
+                          <a:avLst/>
+                        </a:prstTxWarp>
+                        <a:noAutofit/>
+                      </wps:bodyPr>
+                    </wps:wsp>
+                  </a:graphicData>
+                </a:graphic>
+                <wp14:sizeRelH relativeFrom="margin">
+                  <wp14:pctWidth>0</wp14:pctWidth>
+                </wp14:sizeRelH>
+                <wp14:sizeRelV relativeFrom="margin">
+                  <wp14:pctHeight>0</wp14:pctHeight>
+                </wp14:sizeRelV>
+              </wp:anchor>
+            </w:drawing>
+          </mc:Choice>
+          <mc:Fallback>
+            <w:pict>
+              <v:shapetype id="_x0000_t202" coordsize="21600,21600" o:spt="202" path="m,l,21600r21600,l21600,xe">
+                <v:stroke joinstyle="miter"/>
+                <v:path gradientshapeok="t" o:connecttype="rect"/>
+              </v:shapetype>
+              <v:shape id="_x0000_s1029" type="#_x0000_t202" style="position:absolute;margin-left:240.15pt;margin-top:607.15pt;width:189.75pt;height:30pt;z-index:251683840;visibility:visible;mso-wrap-style:square;mso-width-percent:0;mso-height-percent:0;mso-wrap-distance-left:9pt;mso-wrap-distance-top:0;mso-wrap-distance-right:9pt;mso-wrap-distance-bottom:0;mso-position-horizontal:absolute;mso-position-horizontal-relative:text;mso-position-vertical:absolute;mso-position-vertical-relative:text;mso-width-percent:0;mso-height-percent:0;mso-width-relative:margin;mso-height-relative:margin;v-text-anchor:middle" o:gfxdata="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" fillcolor="white [3201]" strokeweight=".5pt">
+                <v:textbox>
+                  <w:txbxContent>
+                    <w:p>
+                      <w:pPr>
+                        <w:jc w:val="center"/>
+                      </w:pPr>
+                      <w:r>
+                        <w:t>Back</w:t>
+                      </w:r>
+                    </w:p>
+                  </w:txbxContent>
+                </v:textbox>
+              </v:shape>
+            </w:pict>
+          </mc:Fallback>
+        </mc:AlternateContent>
+      </w:r>
+      <w:r>
+        <w:rPr>
+          <w:noProof/>
+        </w:rPr>
+        <mc:AlternateContent>
+          <mc:Choice Requires="wps">
+            <w:drawing>
+              <wp:anchor distT="0" distB="0" distL="114300" distR="114300" simplePos="0" relativeHeight="251687936" behindDoc="0" locked="0" layoutInCell="1" allowOverlap="1" wp14:anchorId="095D5B16" wp14:editId="5D7C0194">
+                <wp:simplePos x="0" y="0"/>
+                <wp:positionH relativeFrom="column">
+                  <wp:posOffset>152400</wp:posOffset>
+                </wp:positionH>
+                <wp:positionV relativeFrom="paragraph">
+                  <wp:posOffset>3553460</wp:posOffset>
                 </wp:positionV>
                 <wp:extent cx="2374265" cy="1857375"/>
                 <wp:effectExtent l="0" t="0" r="22860" b="28575"/>
@@ -367,7 +475,7 @@
           </mc:Choice>
           <mc:Fallback>
             <w:pict>
-              <v:shape id="_x0000_s1029" type="#_x0000_t202" style="position:absolute;margin-left:246.75pt;margin-top:310.55pt;width:186.95pt;height:146.25pt;z-index:251687936;visibility:visible;mso-wrap-style:square;mso-width-percent:400;mso-height-percent:0;mso-wrap-distance-left:9pt;mso-wrap-distance-top:0;mso-wrap-distance-right:9pt;mso-wrap-distance-bottom:0;mso-position-horizontal:absolute;mso-position-horizontal-relative:text;mso-position-vertical:absolute;mso-position-vertical-relative:text;mso-width-percent:400;mso-height-percent:0;mso-width-relative:margin;mso-height-relative:margin;v-text-anchor:top" o:gfxdata="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">
+              <v:shape id="_x0000_s1030" type="#_x0000_t202" style="position:absolute;margin-left:12pt;margin-top:279.8pt;width:186.95pt;height:146.25pt;z-index:251687936;visibility:visible;mso-wrap-style:square;mso-width-percent:400;mso-height-percent:0;mso-wrap-distance-left:9pt;mso-wrap-distance-top:0;mso-wrap-distance-right:9pt;mso-wrap-distance-bottom:0;mso-position-horizontal:absolute;mso-position-horizontal-relative:text;mso-position-vertical:absolute;mso-position-vertical-relative:text;mso-width-percent:400;mso-height-percent:0;mso-width-relative:margin;mso-height-relative:margin;v-text-anchor:top" o:gfxdata="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">
                 <v:textbox>
                   <w:txbxContent>
                     <w:p>
@@ -395,16 +503,16 @@
         <mc:AlternateContent>
           <mc:Choice Requires="wps">
             <w:drawing>
-              <wp:anchor distT="0" distB="0" distL="114300" distR="114300" simplePos="0" relativeHeight="251682816" behindDoc="0" locked="0" layoutInCell="1" allowOverlap="1" wp14:anchorId="5D4BE241" wp14:editId="4333B81F">
+              <wp:anchor distT="0" distB="0" distL="114300" distR="114300" simplePos="0" relativeHeight="251682816" behindDoc="0" locked="0" layoutInCell="1" allowOverlap="1" wp14:anchorId="79557982" wp14:editId="5F235BE6">
                 <wp:simplePos x="0" y="0"/>
                 <wp:positionH relativeFrom="column">
-                  <wp:posOffset>228600</wp:posOffset>
+                  <wp:posOffset>171450</wp:posOffset>
                 </wp:positionH>
                 <wp:positionV relativeFrom="paragraph">
-                  <wp:posOffset>3943985</wp:posOffset>
+                  <wp:posOffset>5668010</wp:posOffset>
                 </wp:positionV>
-                <wp:extent cx="2345055" cy="1857375"/>
-                <wp:effectExtent l="0" t="0" r="17145" b="28575"/>
+                <wp:extent cx="2335530" cy="1285875"/>
+                <wp:effectExtent l="0" t="0" r="26670" b="28575"/>
                 <wp:wrapNone/>
                 <wp:docPr id="14" name="Text Box 2"/>
                 <wp:cNvGraphicFramePr>
@@ -419,7 +527,7 @@
                       <wps:spPr bwMode="auto">
                         <a:xfrm>
                           <a:off x="0" y="0"/>
-                          <a:ext cx="2345055" cy="1857375"/>
+                          <a:ext cx="2335530" cy="1285875"/>
                         </a:xfrm>
                         <a:prstGeom prst="rect">
                           <a:avLst/>
@@ -473,7 +581,12 @@
                               <w:pStyle w:val="NoSpacing"/>
                             </w:pPr>
                             <w:r>
-                              <w:t>3.</w:t>
+                              <w:t>3</w:t>
+                            </w:r>
+                            <w:bookmarkStart w:id="0" w:name="_GoBack"/>
+                            <w:bookmarkEnd w:id="0"/>
+                            <w:r>
+                              <w:t>.</w:t>
                             </w:r>
                           </w:p>
                           <w:p>
@@ -503,7 +616,7 @@
           </mc:Choice>
           <mc:Fallback>
             <w:pict>
-              <v:shape id="_x0000_s1030" type="#_x0000_t202" style="position:absolute;margin-left:18pt;margin-top:310.55pt;width:184.65pt;height:146.25pt;z-index:251682816;visibility:visible;mso-wrap-style:square;mso-width-percent:0;mso-height-percent:0;mso-wrap-distance-left:9pt;mso-wrap-distance-top:0;mso-wrap-distance-right:9pt;mso-wrap-distance-bottom:0;mso-position-horizontal:absolute;mso-position-horizontal-relative:text;mso-position-vertical:absolute;mso-position-vertical-relative:text;mso-width-percent:0;mso-height-percent:0;mso-width-relative:margin;mso-height-relative:margin;v-text-anchor:top" o:gfxdata="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">
+              <v:shape id="_x0000_s1031" type="#_x0000_t202" style="position:absolute;margin-left:13.5pt;margin-top:446.3pt;width:183.9pt;height:101.25pt;z-index:251682816;visibility:visible;mso-wrap-style:square;mso-width-percent:0;mso-height-percent:0;mso-wrap-distance-left:9pt;mso-wrap-distance-top:0;mso-wrap-distance-right:9pt;mso-wrap-distance-bottom:0;mso-position-horizontal:absolute;mso-position-horizontal-relative:text;mso-position-vertical:absolute;mso-position-vertical-relative:text;mso-width-percent:0;mso-height-percent:0;mso-width-relative:margin;mso-height-relative:margin;v-text-anchor:top" o:gfxdata="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">
                 <v:textbox>
                   <w:txbxContent>
                     <w:p>
@@ -541,7 +654,12 @@
                         <w:pStyle w:val="NoSpacing"/>
                       </w:pPr>
                       <w:r>
-                        <w:t>3.</w:t>
+                        <w:t>3</w:t>
+                      </w:r>
+                      <w:bookmarkStart w:id="1" w:name="_GoBack"/>
+                      <w:bookmarkEnd w:id="1"/>
+                      <w:r>
+                        <w:t>.</w:t>
                       </w:r>
                     </w:p>
                     <w:p>
@@ -566,15 +684,199 @@
         <mc:AlternateContent>
           <mc:Choice Requires="wps">
             <w:drawing>
-              <wp:anchor distT="0" distB="0" distL="114300" distR="114300" simplePos="0" relativeHeight="251671552" behindDoc="0" locked="0" layoutInCell="1" allowOverlap="1" wp14:anchorId="308DACF4" wp14:editId="4630E848">
+              <wp:anchor distT="0" distB="0" distL="114300" distR="114300" simplePos="0" relativeHeight="251689984" behindDoc="0" locked="0" layoutInCell="1" allowOverlap="1" wp14:anchorId="6A896124" wp14:editId="33609312">
+                <wp:simplePos x="0" y="0"/>
+                <wp:positionH relativeFrom="column">
+                  <wp:posOffset>47625</wp:posOffset>
+                </wp:positionH>
+                <wp:positionV relativeFrom="paragraph">
+                  <wp:posOffset>7182485</wp:posOffset>
+                </wp:positionV>
+                <wp:extent cx="2374265" cy="346710"/>
+                <wp:effectExtent l="0" t="0" r="22860" b="15240"/>
+                <wp:wrapNone/>
+                <wp:docPr id="4" name="Text Box 2"/>
+                <wp:cNvGraphicFramePr>
+                  <a:graphicFrameLocks xmlns:a="http://schemas.openxmlformats.org/drawingml/2006/main"/>
+                </wp:cNvGraphicFramePr>
+                <a:graphic xmlns:a="http://schemas.openxmlformats.org/drawingml/2006/main">
+                  <a:graphicData uri="http://schemas.microsoft.com/office/word/2010/wordprocessingShape">
+                    <wps:wsp>
+                      <wps:cNvSpPr txBox="1">
+                        <a:spLocks noChangeArrowheads="1"/>
+                      </wps:cNvSpPr>
+                      <wps:spPr bwMode="auto">
+                        <a:xfrm>
+                          <a:off x="0" y="0"/>
+                          <a:ext cx="2374265" cy="346710"/>
+                        </a:xfrm>
+                        <a:prstGeom prst="rect">
+                          <a:avLst/>
+                        </a:prstGeom>
+                        <a:solidFill>
+                          <a:srgbClr val="FFFFFF"/>
+                        </a:solidFill>
+                        <a:ln w="9525">
+                          <a:solidFill>
+                            <a:srgbClr val="000000"/>
+                          </a:solidFill>
+                          <a:miter lim="800000"/>
+                          <a:headEnd/>
+                          <a:tailEnd/>
+                        </a:ln>
+                      </wps:spPr>
+                      <wps:txbx>
+                        <w:txbxContent>
+                          <w:p>
+                            <w:r>
+                              <w:t>Current performance: 89%</w:t>
+                            </w:r>
+                          </w:p>
+                        </w:txbxContent>
+                      </wps:txbx>
+                      <wps:bodyPr rot="0" vert="horz" wrap="square" lIns="91440" tIns="45720" rIns="91440" bIns="45720" anchor="t" anchorCtr="0">
+                        <a:noAutofit/>
+                      </wps:bodyPr>
+                    </wps:wsp>
+                  </a:graphicData>
+                </a:graphic>
+                <wp14:sizeRelH relativeFrom="margin">
+                  <wp14:pctWidth>40000</wp14:pctWidth>
+                </wp14:sizeRelH>
+                <wp14:sizeRelV relativeFrom="margin">
+                  <wp14:pctHeight>0</wp14:pctHeight>
+                </wp14:sizeRelV>
+              </wp:anchor>
+            </w:drawing>
+          </mc:Choice>
+          <mc:Fallback>
+            <w:pict>
+              <v:shape id="_x0000_s1032" type="#_x0000_t202" style="position:absolute;margin-left:3.75pt;margin-top:565.55pt;width:186.95pt;height:27.3pt;z-index:251689984;visibility:visible;mso-wrap-style:square;mso-width-percent:400;mso-height-percent:0;mso-wrap-distance-left:9pt;mso-wrap-distance-top:0;mso-wrap-distance-right:9pt;mso-wrap-distance-bottom:0;mso-position-horizontal:absolute;mso-position-horizontal-relative:text;mso-position-vertical:absolute;mso-position-vertical-relative:text;mso-width-percent:400;mso-height-percent:0;mso-width-relative:margin;mso-height-relative:margin;v-text-anchor:top" o:gfxdata="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">
+                <v:textbox>
+                  <w:txbxContent>
+                    <w:p>
+                      <w:r>
+                        <w:t>Current performance: 89%</w:t>
+                      </w:r>
+                    </w:p>
+                  </w:txbxContent>
+                </v:textbox>
+              </v:shape>
+            </w:pict>
+          </mc:Fallback>
+        </mc:AlternateContent>
+      </w:r>
+      <w:r>
+        <w:rPr>
+          <w:noProof/>
+        </w:rPr>
+        <mc:AlternateContent>
+          <mc:Choice Requires="wps">
+            <w:drawing>
+              <wp:anchor distT="0" distB="0" distL="114300" distR="114300" simplePos="0" relativeHeight="251678720" behindDoc="0" locked="0" layoutInCell="1" allowOverlap="1" wp14:anchorId="0F93E150" wp14:editId="37376EF6">
+                <wp:simplePos x="0" y="0"/>
+                <wp:positionH relativeFrom="column">
+                  <wp:posOffset>49530</wp:posOffset>
+                </wp:positionH>
+                <wp:positionV relativeFrom="paragraph">
+                  <wp:posOffset>7710170</wp:posOffset>
+                </wp:positionV>
+                <wp:extent cx="2374265" cy="1403985"/>
+                <wp:effectExtent l="0" t="0" r="22860" b="14605"/>
+                <wp:wrapNone/>
+                <wp:docPr id="307" name="Text Box 2"/>
+                <wp:cNvGraphicFramePr>
+                  <a:graphicFrameLocks xmlns:a="http://schemas.openxmlformats.org/drawingml/2006/main"/>
+                </wp:cNvGraphicFramePr>
+                <a:graphic xmlns:a="http://schemas.openxmlformats.org/drawingml/2006/main">
+                  <a:graphicData uri="http://schemas.microsoft.com/office/word/2010/wordprocessingShape">
+                    <wps:wsp>
+                      <wps:cNvSpPr txBox="1">
+                        <a:spLocks noChangeArrowheads="1"/>
+                      </wps:cNvSpPr>
+                      <wps:spPr bwMode="auto">
+                        <a:xfrm>
+                          <a:off x="0" y="0"/>
+                          <a:ext cx="2374265" cy="1403985"/>
+                        </a:xfrm>
+                        <a:prstGeom prst="rect">
+                          <a:avLst/>
+                        </a:prstGeom>
+                        <a:solidFill>
+                          <a:srgbClr val="FFFFFF"/>
+                        </a:solidFill>
+                        <a:ln w="9525">
+                          <a:solidFill>
+                            <a:srgbClr val="000000"/>
+                          </a:solidFill>
+                          <a:miter lim="800000"/>
+                          <a:headEnd/>
+                          <a:tailEnd/>
+                        </a:ln>
+                      </wps:spPr>
+                      <wps:txbx>
+                        <w:txbxContent>
+                          <w:p>
+                            <w:r>
+                              <w:t xml:space="preserve">Enter </w:t>
+                            </w:r>
+                            <w:r>
+                              <w:t>score</w:t>
+                            </w:r>
+                          </w:p>
+                        </w:txbxContent>
+                      </wps:txbx>
+                      <wps:bodyPr rot="0" vert="horz" wrap="square" lIns="91440" tIns="45720" rIns="91440" bIns="45720" anchor="t" anchorCtr="0">
+                        <a:spAutoFit/>
+                      </wps:bodyPr>
+                    </wps:wsp>
+                  </a:graphicData>
+                </a:graphic>
+                <wp14:sizeRelH relativeFrom="margin">
+                  <wp14:pctWidth>40000</wp14:pctWidth>
+                </wp14:sizeRelH>
+                <wp14:sizeRelV relativeFrom="margin">
+                  <wp14:pctHeight>20000</wp14:pctHeight>
+                </wp14:sizeRelV>
+              </wp:anchor>
+            </w:drawing>
+          </mc:Choice>
+          <mc:Fallback>
+            <w:pict>
+              <v:shape id="_x0000_s1033" type="#_x0000_t202" style="position:absolute;margin-left:3.9pt;margin-top:607.1pt;width:186.95pt;height:110.55pt;z-index:251678720;visibility:visible;mso-wrap-style:square;mso-width-percent:400;mso-height-percent:200;mso-wrap-distance-left:9pt;mso-wrap-distance-top:0;mso-wrap-distance-right:9pt;mso-wrap-distance-bottom:0;mso-position-horizontal:absolute;mso-position-horizontal-relative:text;mso-position-vertical:absolute;mso-position-vertical-relative:text;mso-width-percent:400;mso-height-percent:200;mso-width-relative:margin;mso-height-relative:margin;v-text-anchor:top" o:gfxdata="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">
+                <v:textbox style="mso-fit-shape-to-text:t">
+                  <w:txbxContent>
+                    <w:p>
+                      <w:r>
+                        <w:t xml:space="preserve">Enter </w:t>
+                      </w:r>
+                      <w:r>
+                        <w:t>score</w:t>
+                      </w:r>
+                    </w:p>
+                  </w:txbxContent>
+                </v:textbox>
+              </v:shape>
+            </w:pict>
+          </mc:Fallback>
+        </mc:AlternateContent>
+      </w:r>
+      <w:r>
+        <w:rPr>
+          <w:noProof/>
+        </w:rPr>
+        <mc:AlternateContent>
+          <mc:Choice Requires="wps">
+            <w:drawing>
+              <wp:anchor distT="0" distB="0" distL="114300" distR="114300" simplePos="0" relativeHeight="251671552" behindDoc="0" locked="0" layoutInCell="1" allowOverlap="1" wp14:anchorId="64A8B658" wp14:editId="37684C26">
                 <wp:simplePos x="0" y="0"/>
                 <wp:positionH relativeFrom="column">
                   <wp:posOffset>-342900</wp:posOffset>
                 </wp:positionH>
                 <wp:positionV relativeFrom="paragraph">
-                  <wp:posOffset>3696335</wp:posOffset>
+                  <wp:posOffset>3353435</wp:posOffset>
                 </wp:positionV>
-                <wp:extent cx="6315075" cy="4019550"/>
+                <wp:extent cx="6315075" cy="5048250"/>
                 <wp:effectExtent l="0" t="0" r="28575" b="19050"/>
                 <wp:wrapNone/>
                 <wp:docPr id="7" name="Rectangle 7"/>
@@ -586,7 +888,7 @@
                       <wps:spPr>
                         <a:xfrm>
                           <a:off x="0" y="0"/>
-                          <a:ext cx="6315075" cy="4019550"/>
+                          <a:ext cx="6315075" cy="5048250"/>
                         </a:xfrm>
                         <a:prstGeom prst="rect">
                           <a:avLst/>
@@ -628,7 +930,7 @@
           </mc:Choice>
           <mc:Fallback>
             <w:pict>
-              <v:rect id="Rectangle 7" o:spid="_x0000_s1031" style="position:absolute;margin-left:-27pt;margin-top:291.05pt;width:497.25pt;height:316.5pt;z-index:251671552;visibility:visible;mso-wrap-style:square;mso-height-percent:0;mso-wrap-distance-left:9pt;mso-wrap-distance-top:0;mso-wrap-distance-right:9pt;mso-wrap-distance-bottom:0;mso-position-horizontal:absolute;mso-position-horizontal-relative:text;mso-position-vertical:absolute;mso-position-vertical-relative:text;mso-height-percent:0;mso-height-relative:margin;v-text-anchor:middle" o:gfxdata="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" fillcolor="window" strokecolor="#f79646" strokeweight="2pt">
+              <v:rect id="Rectangle 7" o:spid="_x0000_s1034" style="position:absolute;margin-left:-27pt;margin-top:264.05pt;width:497.25pt;height:397.5pt;z-index:251671552;visibility:visible;mso-wrap-style:square;mso-height-percent:0;mso-wrap-distance-left:9pt;mso-wrap-distance-top:0;mso-wrap-distance-right:9pt;mso-wrap-distance-bottom:0;mso-position-horizontal:absolute;mso-position-horizontal-relative:text;mso-position-vertical:absolute;mso-position-vertical-relative:text;mso-height-percent:0;mso-height-relative:margin;v-text-anchor:middle" o:gfxdata="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" fillcolor="window" strokecolor="#f79646" strokeweight="2pt">
                 <v:textbox>
                   <w:txbxContent>
                     <w:p>
@@ -650,7 +952,7 @@
         <mc:AlternateContent>
           <mc:Choice Requires="wps">
             <w:drawing>
-              <wp:anchor distT="0" distB="0" distL="114300" distR="114300" simplePos="0" relativeHeight="251676672" behindDoc="0" locked="0" layoutInCell="1" allowOverlap="1" wp14:anchorId="4765AF31" wp14:editId="22FEB428">
+              <wp:anchor distT="0" distB="0" distL="114300" distR="114300" simplePos="0" relativeHeight="251676672" behindDoc="0" locked="0" layoutInCell="1" allowOverlap="1" wp14:anchorId="382E0899" wp14:editId="590C9D70">
                 <wp:simplePos x="0" y="0"/>
                 <wp:positionH relativeFrom="column">
                   <wp:posOffset>180975</wp:posOffset>
@@ -695,7 +997,7 @@
                         <w:txbxContent>
                           <w:p>
                             <w:r>
-                              <w:t>Save changes to XML file</w:t>
+                              <w:t xml:space="preserve">Save changes </w:t>
                             </w:r>
                           </w:p>
                         </w:txbxContent>
@@ -717,12 +1019,12 @@
           </mc:Choice>
           <mc:Fallback>
             <w:pict>
-              <v:shape id="_x0000_s1032" type="#_x0000_t202" style="position:absolute;margin-left:14.25pt;margin-top:174.8pt;width:154.5pt;height:29.25pt;flip:x;z-index:251676672;visibility:visible;mso-wrap-style:square;mso-width-percent:0;mso-height-percent:0;mso-wrap-distance-left:9pt;mso-wrap-distance-top:0;mso-wrap-distance-right:9pt;mso-wrap-distance-bottom:0;mso-position-horizontal:absolute;mso-position-horizontal-relative:text;mso-position-vertical:absolute;mso-position-vertical-relative:text;mso-width-percent:0;mso-height-percent:0;mso-width-relative:margin;mso-height-relative:margin;v-text-anchor:top" o:gfxdata="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">
+              <v:shape id="_x0000_s1035" type="#_x0000_t202" style="position:absolute;margin-left:14.25pt;margin-top:174.8pt;width:154.5pt;height:29.25pt;flip:x;z-index:251676672;visibility:visible;mso-wrap-style:square;mso-width-percent:0;mso-height-percent:0;mso-wrap-distance-left:9pt;mso-wrap-distance-top:0;mso-wrap-distance-right:9pt;mso-wrap-distance-bottom:0;mso-position-horizontal:absolute;mso-position-horizontal-relative:text;mso-position-vertical:absolute;mso-position-vertical-relative:text;mso-width-percent:0;mso-height-percent:0;mso-width-relative:margin;mso-height-relative:margin;v-text-anchor:top" o:gfxdata="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">
                 <v:textbox>
                   <w:txbxContent>
                     <w:p>
                       <w:r>
-                        <w:t>Save changes to XML file</w:t>
+                        <w:t xml:space="preserve">Save changes </w:t>
                       </w:r>
                     </w:p>
                   </w:txbxContent>
@@ -739,7 +1041,7 @@
         <mc:AlternateContent>
           <mc:Choice Requires="wps">
             <w:drawing>
-              <wp:anchor distT="0" distB="0" distL="114300" distR="114300" simplePos="0" relativeHeight="251674624" behindDoc="0" locked="0" layoutInCell="1" allowOverlap="1" wp14:anchorId="205235B4" wp14:editId="0CE305B2">
+              <wp:anchor distT="0" distB="0" distL="114300" distR="114300" simplePos="0" relativeHeight="251674624" behindDoc="0" locked="0" layoutInCell="1" allowOverlap="1" wp14:anchorId="5400B2F2" wp14:editId="39DDBEEA">
                 <wp:simplePos x="0" y="0"/>
                 <wp:positionH relativeFrom="column">
                   <wp:posOffset>2524125</wp:posOffset>
@@ -828,7 +1130,7 @@
         <mc:AlternateContent>
           <mc:Choice Requires="wps">
             <w:drawing>
-              <wp:anchor distT="0" distB="0" distL="114300" distR="114300" simplePos="0" relativeHeight="251675648" behindDoc="0" locked="0" layoutInCell="1" allowOverlap="1" wp14:anchorId="7C5E4631" wp14:editId="47B7BF69">
+              <wp:anchor distT="0" distB="0" distL="114300" distR="114300" simplePos="0" relativeHeight="251675648" behindDoc="0" locked="0" layoutInCell="1" allowOverlap="1" wp14:anchorId="0AF1D80D" wp14:editId="7AFA114F">
                 <wp:simplePos x="0" y="0"/>
                 <wp:positionH relativeFrom="column">
                   <wp:posOffset>238125</wp:posOffset>
@@ -917,7 +1219,7 @@
         <mc:AlternateContent>
           <mc:Choice Requires="wps">
             <w:drawing>
-              <wp:anchor distT="0" distB="0" distL="114300" distR="114300" simplePos="0" relativeHeight="251685888" behindDoc="0" locked="0" layoutInCell="1" allowOverlap="1" wp14:anchorId="6F36F17D" wp14:editId="29DB3A27">
+              <wp:anchor distT="0" distB="0" distL="114300" distR="114300" simplePos="0" relativeHeight="251685888" behindDoc="0" locked="0" layoutInCell="1" allowOverlap="1" wp14:anchorId="6676F271" wp14:editId="7C3FC4DF">
                 <wp:simplePos x="0" y="0"/>
                 <wp:positionH relativeFrom="column">
                   <wp:posOffset>1790700</wp:posOffset>
@@ -982,8 +1284,7 @@
           </mc:Choice>
           <mc:Fallback>
             <w:pict>
-              <v:shape id="Text Box 13" o:spid="_x0000_s1035" type="#_x0000_t202" style="position:absolute;margin-left:141pt;margin-top:36.8pt;width:2in;height:27pt;z-index:251685888;visibility:visible;mso-wrap-style:square;mso-width-percent:0;mso-height-percent:0;mso-wrap-distance-left:9pt;mso-wrap-distance-top:0;mso-wrap-distance-right:9pt;mso-wrap-distance-bottom:0;mso-position-horizontal:absolute;mso-position-horizontal-relative:text;mso-position-vertical:absolute;mso-position-vertical-relative:text;mso-width-percent:0;mso-height-percent:0;mso-width-relative:margin;mso-height-relative:margin;v-text-anchor:top" o:gfxdata="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" filled="f" strokeweight=".5pt">
-                <v:fill o:detectmouseclick="t"/>
+              <v:shape id="Text Box 13" o:spid="_x0000_s1038" type="#_x0000_t202" style="position:absolute;margin-left:141pt;margin-top:36.8pt;width:2in;height:27pt;z-index:251685888;visibility:visible;mso-wrap-style:square;mso-width-percent:0;mso-height-percent:0;mso-wrap-distance-left:9pt;mso-wrap-distance-top:0;mso-wrap-distance-right:9pt;mso-wrap-distance-bottom:0;mso-position-horizontal:absolute;mso-position-horizontal-relative:text;mso-position-vertical:absolute;mso-position-vertical-relative:text;mso-width-percent:0;mso-height-percent:0;mso-width-relative:margin;mso-height-relative:margin;v-text-anchor:top" o:gfxdata="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" filled="f" strokeweight=".5pt">
                 <v:textbox>
                   <w:txbxContent>
                     <w:p>
@@ -992,290 +1293,6 @@
                       </w:pPr>
                       <w:r>
                         <w:t>IT-226 (or whatever course) pro</w:t>
-                      </w:r>
-                    </w:p>
-                  </w:txbxContent>
-                </v:textbox>
-              </v:shape>
-            </w:pict>
-          </mc:Fallback>
-        </mc:AlternateContent>
-      </w:r>
-      <w:r>
-        <w:rPr>
-          <w:noProof/>
-        </w:rPr>
-        <mc:AlternateContent>
-          <mc:Choice Requires="wps">
-            <w:drawing>
-              <wp:anchor distT="0" distB="0" distL="114300" distR="114300" simplePos="0" relativeHeight="251683840" behindDoc="0" locked="0" layoutInCell="1" allowOverlap="1" wp14:anchorId="5A52B9D1" wp14:editId="32AF63FD">
-                <wp:simplePos x="0" y="0"/>
-                <wp:positionH relativeFrom="column">
-                  <wp:posOffset>1609725</wp:posOffset>
-                </wp:positionH>
-                <wp:positionV relativeFrom="paragraph">
-                  <wp:posOffset>7106285</wp:posOffset>
-                </wp:positionV>
-                <wp:extent cx="2409825" cy="381000"/>
-                <wp:effectExtent l="0" t="0" r="28575" b="19050"/>
-                <wp:wrapNone/>
-                <wp:docPr id="2" name="Text Box 2"/>
-                <wp:cNvGraphicFramePr/>
-                <a:graphic xmlns:a="http://schemas.openxmlformats.org/drawingml/2006/main">
-                  <a:graphicData uri="http://schemas.microsoft.com/office/word/2010/wordprocessingShape">
-                    <wps:wsp>
-                      <wps:cNvSpPr txBox="1"/>
-                      <wps:spPr>
-                        <a:xfrm>
-                          <a:off x="0" y="0"/>
-                          <a:ext cx="2409825" cy="381000"/>
-                        </a:xfrm>
-                        <a:prstGeom prst="rect">
-                          <a:avLst/>
-                        </a:prstGeom>
-                        <a:solidFill>
-                          <a:schemeClr val="lt1"/>
-                        </a:solidFill>
-                        <a:ln w="6350">
-                          <a:solidFill>
-                            <a:prstClr val="black"/>
-                          </a:solidFill>
-                        </a:ln>
-                        <a:effectLst/>
-                      </wps:spPr>
-                      <wps:style>
-                        <a:lnRef idx="0">
-                          <a:schemeClr val="accent1"/>
-                        </a:lnRef>
-                        <a:fillRef idx="0">
-                          <a:schemeClr val="accent1"/>
-                        </a:fillRef>
-                        <a:effectRef idx="0">
-                          <a:schemeClr val="accent1"/>
-                        </a:effectRef>
-                        <a:fontRef idx="minor">
-                          <a:schemeClr val="dk1"/>
-                        </a:fontRef>
-                      </wps:style>
-                      <wps:txbx>
-                        <w:txbxContent>
-                          <w:p>
-                            <w:pPr>
-                              <w:jc w:val="center"/>
-                            </w:pPr>
-                            <w:r>
-                              <w:t>Save Changes</w:t>
-                            </w:r>
-                          </w:p>
-                        </w:txbxContent>
-                      </wps:txbx>
-                      <wps:bodyPr rot="0" spcFirstLastPara="0" vertOverflow="overflow" horzOverflow="overflow" vert="horz" wrap="square" lIns="91440" tIns="45720" rIns="91440" bIns="45720" numCol="1" spcCol="0" rtlCol="0" fromWordArt="0" anchor="ctr" anchorCtr="0" forceAA="0" compatLnSpc="1">
-                        <a:prstTxWarp prst="textNoShape">
-                          <a:avLst/>
-                        </a:prstTxWarp>
-                        <a:noAutofit/>
-                      </wps:bodyPr>
-                    </wps:wsp>
-                  </a:graphicData>
-                </a:graphic>
-                <wp14:sizeRelH relativeFrom="margin">
-                  <wp14:pctWidth>0</wp14:pctWidth>
-                </wp14:sizeRelH>
-                <wp14:sizeRelV relativeFrom="margin">
-                  <wp14:pctHeight>0</wp14:pctHeight>
-                </wp14:sizeRelV>
-              </wp:anchor>
-            </w:drawing>
-          </mc:Choice>
-          <mc:Fallback>
-            <w:pict>
-              <v:shape id="_x0000_s1036" type="#_x0000_t202" style="position:absolute;margin-left:126.75pt;margin-top:559.55pt;width:189.75pt;height:30pt;z-index:251683840;visibility:visible;mso-wrap-style:square;mso-width-percent:0;mso-height-percent:0;mso-wrap-distance-left:9pt;mso-wrap-distance-top:0;mso-wrap-distance-right:9pt;mso-wrap-distance-bottom:0;mso-position-horizontal:absolute;mso-position-horizontal-relative:text;mso-position-vertical:absolute;mso-position-vertical-relative:text;mso-width-percent:0;mso-height-percent:0;mso-width-relative:margin;mso-height-relative:margin;v-text-anchor:middle" o:gfxdata="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" fillcolor="white [3201]" strokeweight=".5pt">
-                <v:textbox>
-                  <w:txbxContent>
-                    <w:p>
-                      <w:pPr>
-                        <w:jc w:val="center"/>
-                      </w:pPr>
-                      <w:r>
-                        <w:t>Save Changes</w:t>
-                      </w:r>
-                    </w:p>
-                  </w:txbxContent>
-                </v:textbox>
-              </v:shape>
-            </w:pict>
-          </mc:Fallback>
-        </mc:AlternateContent>
-      </w:r>
-      <w:r>
-        <w:rPr>
-          <w:noProof/>
-        </w:rPr>
-        <mc:AlternateContent>
-          <mc:Choice Requires="wps">
-            <w:drawing>
-              <wp:anchor distT="0" distB="0" distL="114300" distR="114300" simplePos="0" relativeHeight="251680768" behindDoc="0" locked="0" layoutInCell="1" allowOverlap="1" wp14:anchorId="789BCCBF" wp14:editId="0C0AA2DE">
-                <wp:simplePos x="0" y="0"/>
-                <wp:positionH relativeFrom="column">
-                  <wp:posOffset>3259455</wp:posOffset>
-                </wp:positionH>
-                <wp:positionV relativeFrom="paragraph">
-                  <wp:posOffset>6486525</wp:posOffset>
-                </wp:positionV>
-                <wp:extent cx="2374265" cy="1403985"/>
-                <wp:effectExtent l="0" t="0" r="22860" b="14605"/>
-                <wp:wrapNone/>
-                <wp:docPr id="12" name="Text Box 2"/>
-                <wp:cNvGraphicFramePr>
-                  <a:graphicFrameLocks xmlns:a="http://schemas.openxmlformats.org/drawingml/2006/main"/>
-                </wp:cNvGraphicFramePr>
-                <a:graphic xmlns:a="http://schemas.openxmlformats.org/drawingml/2006/main">
-                  <a:graphicData uri="http://schemas.microsoft.com/office/word/2010/wordprocessingShape">
-                    <wps:wsp>
-                      <wps:cNvSpPr txBox="1">
-                        <a:spLocks noChangeArrowheads="1"/>
-                      </wps:cNvSpPr>
-                      <wps:spPr bwMode="auto">
-                        <a:xfrm>
-                          <a:off x="0" y="0"/>
-                          <a:ext cx="2374265" cy="1403985"/>
-                        </a:xfrm>
-                        <a:prstGeom prst="rect">
-                          <a:avLst/>
-                        </a:prstGeom>
-                        <a:solidFill>
-                          <a:srgbClr val="FFFFFF"/>
-                        </a:solidFill>
-                        <a:ln w="9525">
-                          <a:solidFill>
-                            <a:srgbClr val="000000"/>
-                          </a:solidFill>
-                          <a:miter lim="800000"/>
-                          <a:headEnd/>
-                          <a:tailEnd/>
-                        </a:ln>
-                      </wps:spPr>
-                      <wps:txbx>
-                        <w:txbxContent>
-                          <w:p>
-                            <w:r>
-                              <w:t>Enter estimated score on item</w:t>
-                            </w:r>
-                          </w:p>
-                        </w:txbxContent>
-                      </wps:txbx>
-                      <wps:bodyPr rot="0" vert="horz" wrap="square" lIns="91440" tIns="45720" rIns="91440" bIns="45720" anchor="t" anchorCtr="0">
-                        <a:spAutoFit/>
-                      </wps:bodyPr>
-                    </wps:wsp>
-                  </a:graphicData>
-                </a:graphic>
-                <wp14:sizeRelH relativeFrom="margin">
-                  <wp14:pctWidth>40000</wp14:pctWidth>
-                </wp14:sizeRelH>
-                <wp14:sizeRelV relativeFrom="margin">
-                  <wp14:pctHeight>20000</wp14:pctHeight>
-                </wp14:sizeRelV>
-              </wp:anchor>
-            </w:drawing>
-          </mc:Choice>
-          <mc:Fallback>
-            <w:pict>
-              <v:shape id="_x0000_s1029" type="#_x0000_t202" style="position:absolute;margin-left:256.65pt;margin-top:510.75pt;width:186.95pt;height:110.55pt;z-index:251680768;visibility:visible;mso-wrap-style:square;mso-width-percent:400;mso-height-percent:200;mso-wrap-distance-left:9pt;mso-wrap-distance-top:0;mso-wrap-distance-right:9pt;mso-wrap-distance-bottom:0;mso-position-horizontal:absolute;mso-position-horizontal-relative:text;mso-position-vertical:absolute;mso-position-vertical-relative:text;mso-width-percent:400;mso-height-percent:200;mso-width-relative:margin;mso-height-relative:margin;v-text-anchor:top" o:gfxdata="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">
-                <v:textbox style="mso-fit-shape-to-text:t">
-                  <w:txbxContent>
-                    <w:p>
-                      <w:r>
-                        <w:t>Enter estimated score on item</w:t>
-                      </w:r>
-                    </w:p>
-                  </w:txbxContent>
-                </v:textbox>
-              </v:shape>
-            </w:pict>
-          </mc:Fallback>
-        </mc:AlternateContent>
-      </w:r>
-      <w:r>
-        <w:rPr>
-          <w:noProof/>
-        </w:rPr>
-        <mc:AlternateContent>
-          <mc:Choice Requires="wps">
-            <w:drawing>
-              <wp:anchor distT="0" distB="0" distL="114300" distR="114300" simplePos="0" relativeHeight="251678720" behindDoc="0" locked="0" layoutInCell="1" allowOverlap="1" wp14:anchorId="0F16CC48" wp14:editId="78A7B162">
-                <wp:simplePos x="0" y="0"/>
-                <wp:positionH relativeFrom="column">
-                  <wp:posOffset>173355</wp:posOffset>
-                </wp:positionH>
-                <wp:positionV relativeFrom="paragraph">
-                  <wp:posOffset>6490970</wp:posOffset>
-                </wp:positionV>
-                <wp:extent cx="2374265" cy="1403985"/>
-                <wp:effectExtent l="0" t="0" r="22860" b="14605"/>
-                <wp:wrapNone/>
-                <wp:docPr id="307" name="Text Box 2"/>
-                <wp:cNvGraphicFramePr>
-                  <a:graphicFrameLocks xmlns:a="http://schemas.openxmlformats.org/drawingml/2006/main"/>
-                </wp:cNvGraphicFramePr>
-                <a:graphic xmlns:a="http://schemas.openxmlformats.org/drawingml/2006/main">
-                  <a:graphicData uri="http://schemas.microsoft.com/office/word/2010/wordprocessingShape">
-                    <wps:wsp>
-                      <wps:cNvSpPr txBox="1">
-                        <a:spLocks noChangeArrowheads="1"/>
-                      </wps:cNvSpPr>
-                      <wps:spPr bwMode="auto">
-                        <a:xfrm>
-                          <a:off x="0" y="0"/>
-                          <a:ext cx="2374265" cy="1403985"/>
-                        </a:xfrm>
-                        <a:prstGeom prst="rect">
-                          <a:avLst/>
-                        </a:prstGeom>
-                        <a:solidFill>
-                          <a:srgbClr val="FFFFFF"/>
-                        </a:solidFill>
-                        <a:ln w="9525">
-                          <a:solidFill>
-                            <a:srgbClr val="000000"/>
-                          </a:solidFill>
-                          <a:miter lim="800000"/>
-                          <a:headEnd/>
-                          <a:tailEnd/>
-                        </a:ln>
-                      </wps:spPr>
-                      <wps:txbx>
-                        <w:txbxContent>
-                          <w:p>
-                            <w:r>
-                              <w:t>Enter actual score on item</w:t>
-                            </w:r>
-                          </w:p>
-                        </w:txbxContent>
-                      </wps:txbx>
-                      <wps:bodyPr rot="0" vert="horz" wrap="square" lIns="91440" tIns="45720" rIns="91440" bIns="45720" anchor="t" anchorCtr="0">
-                        <a:spAutoFit/>
-                      </wps:bodyPr>
-                    </wps:wsp>
-                  </a:graphicData>
-                </a:graphic>
-                <wp14:sizeRelH relativeFrom="margin">
-                  <wp14:pctWidth>40000</wp14:pctWidth>
-                </wp14:sizeRelH>
-                <wp14:sizeRelV relativeFrom="margin">
-                  <wp14:pctHeight>20000</wp14:pctHeight>
-                </wp14:sizeRelV>
-              </wp:anchor>
-            </w:drawing>
-          </mc:Choice>
-          <mc:Fallback>
-            <w:pict>
-              <v:shape id="_x0000_s1037" type="#_x0000_t202" style="position:absolute;margin-left:13.65pt;margin-top:511.1pt;width:186.95pt;height:110.55pt;z-index:251678720;visibility:visible;mso-wrap-style:square;mso-width-percent:400;mso-height-percent:200;mso-wrap-distance-left:9pt;mso-wrap-distance-top:0;mso-wrap-distance-right:9pt;mso-wrap-distance-bottom:0;mso-position-horizontal:absolute;mso-position-horizontal-relative:text;mso-position-vertical:absolute;mso-position-vertical-relative:text;mso-width-percent:400;mso-height-percent:200;mso-width-relative:margin;mso-height-relative:margin;v-text-anchor:top" o:gfxdata="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">
-                <v:textbox style="mso-fit-shape-to-text:t">
-                  <w:txbxContent>
-                    <w:p>
-                      <w:r>
-                        <w:t>Enter actual score on item</w:t>
                       </w:r>
                     </w:p>
                   </w:txbxContent>
@@ -1459,6 +1476,7 @@
   <w:style w:type="character" w:default="1" w:styleId="DefaultParagraphFont">
     <w:name w:val="Default Paragraph Font"/>
     <w:uiPriority w:val="1"/>
+    <w:semiHidden/>
     <w:unhideWhenUsed/>
   </w:style>
   <w:style w:type="table" w:default="1" w:styleId="TableNormal">
@@ -1687,6 +1705,7 @@
   <w:style w:type="character" w:default="1" w:styleId="DefaultParagraphFont">
     <w:name w:val="Default Paragraph Font"/>
     <w:uiPriority w:val="1"/>
+    <w:semiHidden/>
     <w:unhideWhenUsed/>
   </w:style>
   <w:style w:type="table" w:default="1" w:styleId="TableNormal">
@@ -2042,7 +2061,7 @@
 </file>
 
 <file path=customXml/itemProps1.xml><?xml version="1.0" encoding="utf-8"?>
-<ds:datastoreItem xmlns:ds="http://schemas.openxmlformats.org/officeDocument/2006/customXml" ds:itemID="{04706C11-68FE-4B4D-8495-96D364B3F680}">
+<ds:datastoreItem xmlns:ds="http://schemas.openxmlformats.org/officeDocument/2006/customXml" ds:itemID="{7384711D-BB0E-41F1-B09F-A9DE464F05A5}">
   <ds:schemaRefs>
     <ds:schemaRef ds:uri="http://schemas.openxmlformats.org/officeDocument/2006/bibliography"/>
   </ds:schemaRefs>

</xml_diff>